<commit_message>
Added queries for individual databases course task
</commit_message>
<xml_diff>
--- a/СУБД/Индивидуальное задание/Фильмотека.docx
+++ b/СУБД/Индивидуальное задание/Фильмотека.docx
@@ -3089,15 +3089,7 @@
           <w:sz w:val="28"/>
           <w:szCs w:val="28"/>
         </w:rPr>
-        <w:t xml:space="preserve">Код </w:t>
-      </w:r>
-      <w:r>
-        <w:rPr>
-          <w:bCs/>
-          <w:sz w:val="28"/>
-          <w:szCs w:val="28"/>
-        </w:rPr>
-        <w:t>фильма</w:t>
+        <w:t>Код фильма</w:t>
       </w:r>
       <w:r>
         <w:rPr>
@@ -3159,15 +3151,7 @@
           <w:sz w:val="28"/>
           <w:szCs w:val="28"/>
         </w:rPr>
-        <w:t xml:space="preserve">название </w:t>
-      </w:r>
-      <w:r>
-        <w:rPr>
-          <w:bCs/>
-          <w:sz w:val="28"/>
-          <w:szCs w:val="28"/>
-        </w:rPr>
-        <w:t>фильма</w:t>
+        <w:t>название фильма</w:t>
       </w:r>
       <w:r>
         <w:rPr>
@@ -3228,23 +3212,7 @@
           <w:sz w:val="28"/>
           <w:szCs w:val="28"/>
         </w:rPr>
-        <w:t>ж</w:t>
-      </w:r>
-      <w:r>
-        <w:rPr>
-          <w:bCs/>
-          <w:sz w:val="28"/>
-          <w:szCs w:val="28"/>
-        </w:rPr>
-        <w:t>анр</w:t>
-      </w:r>
-      <w:r>
-        <w:rPr>
-          <w:bCs/>
-          <w:sz w:val="28"/>
-          <w:szCs w:val="28"/>
-        </w:rPr>
-        <w:t xml:space="preserve"> фильма</w:t>
+        <w:t>жанр фильма</w:t>
       </w:r>
       <w:r>
         <w:rPr>
@@ -3274,15 +3242,7 @@
           <w:sz w:val="28"/>
           <w:szCs w:val="28"/>
         </w:rPr>
-        <w:t xml:space="preserve">Год </w:t>
-      </w:r>
-      <w:r>
-        <w:rPr>
-          <w:bCs/>
-          <w:sz w:val="28"/>
-          <w:szCs w:val="28"/>
-        </w:rPr>
-        <w:t xml:space="preserve">выхода </w:t>
+        <w:t xml:space="preserve">Год выхода </w:t>
       </w:r>
       <w:r>
         <w:rPr>
@@ -3528,31 +3488,7 @@
           <w:sz w:val="28"/>
           <w:szCs w:val="28"/>
         </w:rPr>
-        <w:t>г</w:t>
-      </w:r>
-      <w:r>
-        <w:rPr>
-          <w:bCs/>
-          <w:sz w:val="28"/>
-          <w:szCs w:val="28"/>
-        </w:rPr>
-        <w:t>ород расположения</w:t>
-      </w:r>
-      <w:r>
-        <w:rPr>
-          <w:bCs/>
-          <w:sz w:val="28"/>
-          <w:szCs w:val="28"/>
-        </w:rPr>
-        <w:t xml:space="preserve"> </w:t>
-      </w:r>
-      <w:r>
-        <w:rPr>
-          <w:bCs/>
-          <w:sz w:val="28"/>
-          <w:szCs w:val="28"/>
-        </w:rPr>
-        <w:t>киностудии</w:t>
+        <w:t>город расположения киностудии</w:t>
       </w:r>
       <w:r>
         <w:rPr>
@@ -3598,23 +3534,7 @@
           <w:sz w:val="28"/>
           <w:szCs w:val="28"/>
         </w:rPr>
-        <w:t>д</w:t>
-      </w:r>
-      <w:r>
-        <w:rPr>
-          <w:bCs/>
-          <w:sz w:val="28"/>
-          <w:szCs w:val="28"/>
-        </w:rPr>
-        <w:t>ата основания</w:t>
-      </w:r>
-      <w:r>
-        <w:rPr>
-          <w:bCs/>
-          <w:sz w:val="28"/>
-          <w:szCs w:val="28"/>
-        </w:rPr>
-        <w:t xml:space="preserve"> киностудии</w:t>
+        <w:t>дата основания киностудии</w:t>
       </w:r>
       <w:r>
         <w:rPr>
@@ -3706,23 +3626,7 @@
           <w:sz w:val="28"/>
           <w:szCs w:val="28"/>
         </w:rPr>
-        <w:t xml:space="preserve">уникальный </w:t>
-      </w:r>
-      <w:r>
-        <w:rPr>
-          <w:bCs/>
-          <w:sz w:val="28"/>
-          <w:szCs w:val="28"/>
-        </w:rPr>
-        <w:t xml:space="preserve">юридический </w:t>
-      </w:r>
-      <w:r>
-        <w:rPr>
-          <w:bCs/>
-          <w:sz w:val="28"/>
-          <w:szCs w:val="28"/>
-        </w:rPr>
-        <w:t>номер контракта</w:t>
+        <w:t>уникальный юридический номер контракта</w:t>
       </w:r>
       <w:r>
         <w:rPr>
@@ -3752,15 +3656,7 @@
           <w:sz w:val="28"/>
           <w:szCs w:val="28"/>
         </w:rPr>
-        <w:t>Код актёра</w:t>
-      </w:r>
-      <w:r>
-        <w:rPr>
-          <w:bCs/>
-          <w:sz w:val="28"/>
-          <w:szCs w:val="28"/>
-        </w:rPr>
-        <w:t xml:space="preserve"> –</w:t>
+        <w:t>Код актёра –</w:t>
       </w:r>
       <w:r>
         <w:rPr>
@@ -3792,23 +3688,7 @@
           <w:sz w:val="28"/>
           <w:szCs w:val="28"/>
         </w:rPr>
-        <w:t>, котор</w:t>
-      </w:r>
-      <w:r>
-        <w:rPr>
-          <w:bCs/>
-          <w:sz w:val="28"/>
-          <w:szCs w:val="28"/>
-        </w:rPr>
-        <w:t>ый</w:t>
-      </w:r>
-      <w:r>
-        <w:rPr>
-          <w:bCs/>
-          <w:sz w:val="28"/>
-          <w:szCs w:val="28"/>
-        </w:rPr>
-        <w:t xml:space="preserve"> участвует в контракте</w:t>
+        <w:t>, который участвует в контракте</w:t>
       </w:r>
       <w:r>
         <w:rPr>
@@ -3838,15 +3718,7 @@
           <w:sz w:val="28"/>
           <w:szCs w:val="28"/>
         </w:rPr>
-        <w:t xml:space="preserve">Дата заключения </w:t>
-      </w:r>
-      <w:r>
-        <w:rPr>
-          <w:bCs/>
-          <w:sz w:val="28"/>
-          <w:szCs w:val="28"/>
-        </w:rPr>
-        <w:t>–</w:t>
+        <w:t>Дата заключения –</w:t>
       </w:r>
       <w:r>
         <w:rPr>
@@ -3891,23 +3763,7 @@
           <w:sz w:val="28"/>
           <w:szCs w:val="28"/>
         </w:rPr>
-        <w:t xml:space="preserve">Код </w:t>
-      </w:r>
-      <w:r>
-        <w:rPr>
-          <w:bCs/>
-          <w:sz w:val="28"/>
-          <w:szCs w:val="28"/>
-        </w:rPr>
-        <w:t>к</w:t>
-      </w:r>
-      <w:r>
-        <w:rPr>
-          <w:bCs/>
-          <w:sz w:val="28"/>
-          <w:szCs w:val="28"/>
-        </w:rPr>
-        <w:t xml:space="preserve">иностудии </w:t>
+        <w:t xml:space="preserve">Код киностудии </w:t>
       </w:r>
       <w:r>
         <w:rPr>
@@ -3931,31 +3787,7 @@
           <w:sz w:val="28"/>
           <w:szCs w:val="28"/>
         </w:rPr>
-        <w:t xml:space="preserve">идентификатор </w:t>
-      </w:r>
-      <w:r>
-        <w:rPr>
-          <w:bCs/>
-          <w:sz w:val="28"/>
-          <w:szCs w:val="28"/>
-        </w:rPr>
-        <w:t>киностуди</w:t>
-      </w:r>
-      <w:r>
-        <w:rPr>
-          <w:bCs/>
-          <w:sz w:val="28"/>
-          <w:szCs w:val="28"/>
-        </w:rPr>
-        <w:t>и, которая</w:t>
-      </w:r>
-      <w:r>
-        <w:rPr>
-          <w:bCs/>
-          <w:sz w:val="28"/>
-          <w:szCs w:val="28"/>
-        </w:rPr>
-        <w:t xml:space="preserve"> участвует в контракте</w:t>
+        <w:t>идентификатор киностудии, которая участвует в контракте</w:t>
       </w:r>
       <w:r>
         <w:rPr>
@@ -4187,6 +4019,7 @@
               <w:rPr>
                 <w:sz w:val="28"/>
                 <w:szCs w:val="28"/>
+                <w:lang w:val="en-US"/>
               </w:rPr>
             </w:pPr>
             <w:proofErr w:type="gramStart"/>
@@ -4195,14 +4028,22 @@
                 <w:sz w:val="28"/>
                 <w:szCs w:val="28"/>
               </w:rPr>
-              <w:t>1</w:t>
+              <w:t>M</w:t>
             </w:r>
             <w:r>
               <w:rPr>
                 <w:sz w:val="28"/>
                 <w:szCs w:val="28"/>
               </w:rPr>
-              <w:t>:М</w:t>
+              <w:t>:</w:t>
+            </w:r>
+            <w:r>
+              <w:rPr>
+                <w:sz w:val="28"/>
+                <w:szCs w:val="28"/>
+                <w:lang w:val="en-US"/>
+              </w:rPr>
+              <w:t>N</w:t>
             </w:r>
             <w:proofErr w:type="gramEnd"/>
           </w:p>
@@ -5119,25 +4960,7 @@
           <w:sz w:val="28"/>
           <w:szCs w:val="28"/>
         </w:rPr>
-        <w:t xml:space="preserve"> конкретный контракт заключатся только с одн</w:t>
-      </w:r>
-      <w:r>
-        <w:rPr>
-          <w:bCs/>
-          <w:color w:val="000000" w:themeColor="text1"/>
-          <w:sz w:val="28"/>
-          <w:szCs w:val="28"/>
-        </w:rPr>
-        <w:t>им</w:t>
-      </w:r>
-      <w:r>
-        <w:rPr>
-          <w:bCs/>
-          <w:color w:val="000000" w:themeColor="text1"/>
-          <w:sz w:val="28"/>
-          <w:szCs w:val="28"/>
-        </w:rPr>
-        <w:t xml:space="preserve"> </w:t>
+        <w:t xml:space="preserve"> конкретный контракт заключатся только с одним </w:t>
       </w:r>
       <w:r>
         <w:rPr>
@@ -5193,6 +5016,7 @@
       <w:r>
         <w:rPr>
           <w:bCs/>
+          <w:noProof/>
           <w:color w:val="183741"/>
           <w:sz w:val="28"/>
           <w:szCs w:val="28"/>
@@ -5351,10 +5175,6 @@
     <w:p>
       <w:pPr>
         <w:pStyle w:val="aa"/>
-        <w:numPr>
-          <w:ilvl w:val="0"/>
-          <w:numId w:val="48"/>
-        </w:numPr>
         <w:jc w:val="both"/>
         <w:rPr>
           <w:sz w:val="28"/>
@@ -5363,10 +5183,146 @@
       </w:pPr>
       <w:r>
         <w:rPr>
-          <w:sz w:val="28"/>
-          <w:szCs w:val="28"/>
-        </w:rPr>
-        <w:t>получить список кинофильмов, в которых снимаются те же актеры, что и в заданном кинофильме;</w:t>
+          <w:color w:val="00B0F0"/>
+          <w:sz w:val="28"/>
+          <w:szCs w:val="28"/>
+        </w:rPr>
+        <w:t>(</w:t>
+      </w:r>
+      <w:r>
+        <w:rPr>
+          <w:sz w:val="28"/>
+          <w:szCs w:val="28"/>
+        </w:rPr>
+        <w:t>«</w:t>
+      </w:r>
+      <w:r>
+        <w:rPr>
+          <w:sz w:val="28"/>
+          <w:szCs w:val="28"/>
+        </w:rPr>
+        <w:t>Контракты»</w:t>
+      </w:r>
+      <w:r>
+        <w:rPr>
+          <w:sz w:val="28"/>
+          <w:szCs w:val="28"/>
+        </w:rPr>
+        <w:t xml:space="preserve"> </w:t>
+      </w:r>
+      <w:r>
+        <w:rPr>
+          <w:color w:val="FF0000"/>
+          <w:sz w:val="28"/>
+          <w:szCs w:val="28"/>
+          <w:lang w:val="en-US"/>
+        </w:rPr>
+        <w:t>WHERE</w:t>
+      </w:r>
+      <w:r>
+        <w:rPr>
+          <w:color w:val="FF0000"/>
+          <w:sz w:val="28"/>
+          <w:szCs w:val="28"/>
+        </w:rPr>
+        <w:t xml:space="preserve"> </w:t>
+      </w:r>
+      <w:r>
+        <w:rPr>
+          <w:sz w:val="28"/>
+          <w:szCs w:val="28"/>
+        </w:rPr>
+        <w:t>Код киностудии</w:t>
+      </w:r>
+      <w:proofErr w:type="gramStart"/>
+      <w:r>
+        <w:rPr>
+          <w:sz w:val="28"/>
+          <w:szCs w:val="28"/>
+        </w:rPr>
+        <w:t>=</w:t>
+      </w:r>
+      <w:r>
+        <w:rPr>
+          <w:sz w:val="28"/>
+          <w:szCs w:val="28"/>
+        </w:rPr>
+        <w:t>&lt;</w:t>
+      </w:r>
+      <w:proofErr w:type="gramEnd"/>
+      <w:r>
+        <w:rPr>
+          <w:sz w:val="28"/>
+          <w:szCs w:val="28"/>
+        </w:rPr>
+        <w:t>заданная киностудия</w:t>
+      </w:r>
+      <w:r>
+        <w:rPr>
+          <w:sz w:val="28"/>
+          <w:szCs w:val="28"/>
+        </w:rPr>
+        <w:t>&gt;</w:t>
+      </w:r>
+      <w:r>
+        <w:rPr>
+          <w:color w:val="00B0F0"/>
+          <w:sz w:val="28"/>
+          <w:szCs w:val="28"/>
+        </w:rPr>
+        <w:t>)</w:t>
+      </w:r>
+      <w:r>
+        <w:rPr>
+          <w:sz w:val="28"/>
+          <w:szCs w:val="28"/>
+        </w:rPr>
+        <w:t>{</w:t>
+      </w:r>
+      <w:r>
+        <w:rPr>
+          <w:sz w:val="28"/>
+          <w:szCs w:val="28"/>
+        </w:rPr>
+        <w:t>Код актёра</w:t>
+      </w:r>
+      <w:r>
+        <w:rPr>
+          <w:sz w:val="28"/>
+          <w:szCs w:val="28"/>
+        </w:rPr>
+        <w:t>}</w:t>
+      </w:r>
+      <w:r>
+        <w:rPr>
+          <w:sz w:val="28"/>
+          <w:szCs w:val="28"/>
+        </w:rPr>
+        <w:t xml:space="preserve"> </w:t>
+      </w:r>
+      <w:r>
+        <w:rPr>
+          <w:color w:val="FF0000"/>
+          <w:sz w:val="28"/>
+          <w:szCs w:val="28"/>
+          <w:lang w:val="en-US"/>
+        </w:rPr>
+        <w:t>JOIN</w:t>
+      </w:r>
+      <w:r>
+        <w:rPr>
+          <w:color w:val="FF0000"/>
+          <w:sz w:val="28"/>
+          <w:szCs w:val="28"/>
+        </w:rPr>
+        <w:t xml:space="preserve"> </w:t>
+      </w:r>
+      <w:r>
+        <w:rPr>
+          <w:sz w:val="28"/>
+          <w:szCs w:val="28"/>
+        </w:rPr>
+        <w:t>«Актёр»</w:t>
       </w:r>
     </w:p>
     <w:p>
@@ -5387,7 +5343,105 @@
           <w:sz w:val="28"/>
           <w:szCs w:val="28"/>
         </w:rPr>
-        <w:t>получить пары (Ф.И.О. актера, № контракта), занятых в фильмах, выпущенных на заданной киностудии;</w:t>
+        <w:t>получить список кинофильмов, в которых снимаются те же актеры, что и в заданном кинофильме;</w:t>
+      </w:r>
+    </w:p>
+    <w:p>
+      <w:pPr>
+        <w:pStyle w:val="aa"/>
+        <w:jc w:val="both"/>
+        <w:rPr>
+          <w:sz w:val="28"/>
+          <w:szCs w:val="28"/>
+        </w:rPr>
+      </w:pPr>
+      <w:r>
+        <w:rPr>
+          <w:color w:val="00B0F0"/>
+          <w:sz w:val="28"/>
+          <w:szCs w:val="28"/>
+          <w:highlight w:val="yellow"/>
+        </w:rPr>
+        <w:t>(</w:t>
+      </w:r>
+      <w:r>
+        <w:rPr>
+          <w:sz w:val="28"/>
+          <w:szCs w:val="28"/>
+          <w:highlight w:val="yellow"/>
+        </w:rPr>
+        <w:t xml:space="preserve">«Актёр» </w:t>
+      </w:r>
+      <w:r>
+        <w:rPr>
+          <w:color w:val="FF0000"/>
+          <w:sz w:val="28"/>
+          <w:szCs w:val="28"/>
+          <w:highlight w:val="yellow"/>
+          <w:lang w:val="en-US"/>
+        </w:rPr>
+        <w:t>WHERE</w:t>
+      </w:r>
+      <w:r>
+        <w:rPr>
+          <w:sz w:val="28"/>
+          <w:szCs w:val="28"/>
+          <w:highlight w:val="yellow"/>
+        </w:rPr>
+        <w:t xml:space="preserve"> Код фильма</w:t>
+      </w:r>
+      <w:proofErr w:type="gramStart"/>
+      <w:r>
+        <w:rPr>
+          <w:sz w:val="28"/>
+          <w:szCs w:val="28"/>
+          <w:highlight w:val="yellow"/>
+        </w:rPr>
+        <w:t>=&lt;</w:t>
+      </w:r>
+      <w:proofErr w:type="gramEnd"/>
+      <w:r>
+        <w:rPr>
+          <w:sz w:val="28"/>
+          <w:szCs w:val="28"/>
+          <w:highlight w:val="yellow"/>
+        </w:rPr>
+        <w:t>заданный кинофильм&gt;</w:t>
+      </w:r>
+      <w:r>
+        <w:rPr>
+          <w:color w:val="00B0F0"/>
+          <w:sz w:val="28"/>
+          <w:szCs w:val="28"/>
+          <w:highlight w:val="yellow"/>
+        </w:rPr>
+        <w:t>)</w:t>
+      </w:r>
+      <w:r>
+        <w:rPr>
+          <w:sz w:val="28"/>
+          <w:szCs w:val="28"/>
+          <w:highlight w:val="yellow"/>
+        </w:rPr>
+        <w:t xml:space="preserve">{Код актёра} </w:t>
+      </w:r>
+      <w:r>
+        <w:rPr>
+          <w:color w:val="FF0000"/>
+          <w:sz w:val="28"/>
+          <w:szCs w:val="28"/>
+          <w:highlight w:val="yellow"/>
+          <w:lang w:val="en-US"/>
+        </w:rPr>
+        <w:t>JOIN</w:t>
+      </w:r>
+      <w:r>
+        <w:rPr>
+          <w:sz w:val="28"/>
+          <w:szCs w:val="28"/>
+          <w:highlight w:val="yellow"/>
+        </w:rPr>
+        <w:t xml:space="preserve"> «Фильм»</w:t>
       </w:r>
     </w:p>
     <w:p>
@@ -5408,7 +5462,192 @@
           <w:sz w:val="28"/>
           <w:szCs w:val="28"/>
         </w:rPr>
-        <w:t>получить список киностудий, в которых были сняты фильмы по заданной тематике и в заданном году;</w:t>
+        <w:t>получить пары (Ф.И.О. актера, № контракта), занятых в фильмах, выпущенных на заданной киностудии;</w:t>
+      </w:r>
+    </w:p>
+    <w:p>
+      <w:pPr>
+        <w:pStyle w:val="aa"/>
+        <w:jc w:val="both"/>
+        <w:rPr>
+          <w:sz w:val="28"/>
+          <w:szCs w:val="28"/>
+        </w:rPr>
+      </w:pPr>
+      <w:r>
+        <w:rPr>
+          <w:sz w:val="28"/>
+          <w:szCs w:val="28"/>
+          <w:highlight w:val="yellow"/>
+        </w:rPr>
+        <w:t>(</w:t>
+      </w:r>
+      <w:r>
+        <w:rPr>
+          <w:color w:val="FF6699"/>
+          <w:sz w:val="28"/>
+          <w:szCs w:val="28"/>
+          <w:highlight w:val="yellow"/>
+        </w:rPr>
+        <w:t>(</w:t>
+      </w:r>
+      <w:r>
+        <w:rPr>
+          <w:color w:val="00B0F0"/>
+          <w:sz w:val="28"/>
+          <w:szCs w:val="28"/>
+          <w:highlight w:val="yellow"/>
+        </w:rPr>
+        <w:t>(</w:t>
+      </w:r>
+      <w:r>
+        <w:rPr>
+          <w:sz w:val="28"/>
+          <w:szCs w:val="28"/>
+          <w:highlight w:val="yellow"/>
+        </w:rPr>
+        <w:t xml:space="preserve">«Фильм» </w:t>
+      </w:r>
+      <w:r>
+        <w:rPr>
+          <w:color w:val="FF0000"/>
+          <w:sz w:val="28"/>
+          <w:szCs w:val="28"/>
+          <w:highlight w:val="yellow"/>
+          <w:lang w:val="en-US"/>
+        </w:rPr>
+        <w:t>WHERE</w:t>
+      </w:r>
+      <w:r>
+        <w:rPr>
+          <w:color w:val="FF0000"/>
+          <w:sz w:val="28"/>
+          <w:szCs w:val="28"/>
+          <w:highlight w:val="yellow"/>
+        </w:rPr>
+        <w:t xml:space="preserve"> </w:t>
+      </w:r>
+      <w:r>
+        <w:rPr>
+          <w:sz w:val="28"/>
+          <w:szCs w:val="28"/>
+          <w:highlight w:val="yellow"/>
+        </w:rPr>
+        <w:t>Код киностудии</w:t>
+      </w:r>
+      <w:proofErr w:type="gramStart"/>
+      <w:r>
+        <w:rPr>
+          <w:sz w:val="28"/>
+          <w:szCs w:val="28"/>
+          <w:highlight w:val="yellow"/>
+        </w:rPr>
+        <w:t>=</w:t>
+      </w:r>
+      <w:r>
+        <w:rPr>
+          <w:sz w:val="28"/>
+          <w:szCs w:val="28"/>
+          <w:highlight w:val="yellow"/>
+        </w:rPr>
+        <w:t>&lt;</w:t>
+      </w:r>
+      <w:proofErr w:type="gramEnd"/>
+      <w:r>
+        <w:rPr>
+          <w:sz w:val="28"/>
+          <w:szCs w:val="28"/>
+          <w:highlight w:val="yellow"/>
+        </w:rPr>
+        <w:t>заданная киностудия&gt;</w:t>
+      </w:r>
+      <w:r>
+        <w:rPr>
+          <w:color w:val="00B0F0"/>
+          <w:sz w:val="28"/>
+          <w:szCs w:val="28"/>
+          <w:highlight w:val="yellow"/>
+        </w:rPr>
+        <w:t>)</w:t>
+      </w:r>
+      <w:r>
+        <w:rPr>
+          <w:sz w:val="28"/>
+          <w:szCs w:val="28"/>
+          <w:highlight w:val="yellow"/>
+        </w:rPr>
+        <w:t xml:space="preserve">{Код фильма} </w:t>
+      </w:r>
+      <w:r>
+        <w:rPr>
+          <w:color w:val="FF0000"/>
+          <w:sz w:val="28"/>
+          <w:szCs w:val="28"/>
+          <w:highlight w:val="yellow"/>
+          <w:lang w:val="en-US"/>
+        </w:rPr>
+        <w:t>JOIN</w:t>
+      </w:r>
+      <w:r>
+        <w:rPr>
+          <w:color w:val="FF0000"/>
+          <w:sz w:val="28"/>
+          <w:szCs w:val="28"/>
+          <w:highlight w:val="yellow"/>
+        </w:rPr>
+        <w:t xml:space="preserve"> </w:t>
+      </w:r>
+      <w:r>
+        <w:rPr>
+          <w:sz w:val="28"/>
+          <w:szCs w:val="28"/>
+          <w:highlight w:val="yellow"/>
+        </w:rPr>
+        <w:t>«Актёр»</w:t>
+      </w:r>
+      <w:r>
+        <w:rPr>
+          <w:color w:val="FF6699"/>
+          <w:sz w:val="28"/>
+          <w:szCs w:val="28"/>
+          <w:highlight w:val="yellow"/>
+        </w:rPr>
+        <w:t>)</w:t>
+      </w:r>
+      <w:r>
+        <w:rPr>
+          <w:sz w:val="28"/>
+          <w:szCs w:val="28"/>
+          <w:highlight w:val="yellow"/>
+        </w:rPr>
+        <w:t xml:space="preserve"> </w:t>
+      </w:r>
+      <w:r>
+        <w:rPr>
+          <w:color w:val="FF0000"/>
+          <w:sz w:val="28"/>
+          <w:szCs w:val="28"/>
+          <w:highlight w:val="yellow"/>
+          <w:lang w:val="en-US"/>
+        </w:rPr>
+        <w:t>JOIN</w:t>
+      </w:r>
+      <w:r>
+        <w:rPr>
+          <w:color w:val="FF0000"/>
+          <w:sz w:val="28"/>
+          <w:szCs w:val="28"/>
+          <w:highlight w:val="yellow"/>
+        </w:rPr>
+        <w:t xml:space="preserve"> </w:t>
+      </w:r>
+      <w:r>
+        <w:rPr>
+          <w:sz w:val="28"/>
+          <w:szCs w:val="28"/>
+          <w:highlight w:val="yellow"/>
+        </w:rPr>
+        <w:t>«Контракты»){ФИО, Номер контракта}</w:t>
       </w:r>
     </w:p>
     <w:p>
@@ -5429,7 +5668,140 @@
           <w:sz w:val="28"/>
           <w:szCs w:val="28"/>
         </w:rPr>
-        <w:t>получить список актеров, у которых имеется контракт с киностудией, расположенной в том же городе, в каком проживают эти актеры;</w:t>
+        <w:t>получить список киностудий, в которых были сняты фильмы по заданной тематике и в заданном году;</w:t>
+      </w:r>
+    </w:p>
+    <w:p>
+      <w:pPr>
+        <w:pStyle w:val="aa"/>
+        <w:jc w:val="both"/>
+        <w:rPr>
+          <w:sz w:val="28"/>
+          <w:szCs w:val="28"/>
+        </w:rPr>
+      </w:pPr>
+      <w:r>
+        <w:rPr>
+          <w:color w:val="00B0F0"/>
+          <w:sz w:val="28"/>
+          <w:szCs w:val="28"/>
+          <w:highlight w:val="yellow"/>
+        </w:rPr>
+        <w:t>(</w:t>
+      </w:r>
+      <w:r>
+        <w:rPr>
+          <w:sz w:val="28"/>
+          <w:szCs w:val="28"/>
+          <w:highlight w:val="yellow"/>
+        </w:rPr>
+        <w:t xml:space="preserve">«Фильм» </w:t>
+      </w:r>
+      <w:r>
+        <w:rPr>
+          <w:color w:val="FF0000"/>
+          <w:sz w:val="28"/>
+          <w:szCs w:val="28"/>
+          <w:highlight w:val="yellow"/>
+          <w:lang w:val="en-US"/>
+        </w:rPr>
+        <w:t>WHERE</w:t>
+      </w:r>
+      <w:r>
+        <w:rPr>
+          <w:sz w:val="28"/>
+          <w:szCs w:val="28"/>
+          <w:highlight w:val="yellow"/>
+        </w:rPr>
+        <w:t xml:space="preserve"> Жанр</w:t>
+      </w:r>
+      <w:proofErr w:type="gramStart"/>
+      <w:r>
+        <w:rPr>
+          <w:sz w:val="28"/>
+          <w:szCs w:val="28"/>
+          <w:highlight w:val="yellow"/>
+        </w:rPr>
+        <w:t>=&lt;</w:t>
+      </w:r>
+      <w:proofErr w:type="gramEnd"/>
+      <w:r>
+        <w:rPr>
+          <w:sz w:val="28"/>
+          <w:szCs w:val="28"/>
+          <w:highlight w:val="yellow"/>
+        </w:rPr>
+        <w:t xml:space="preserve">заданная тематика&gt; </w:t>
+      </w:r>
+      <w:r>
+        <w:rPr>
+          <w:color w:val="FF0000"/>
+          <w:sz w:val="28"/>
+          <w:szCs w:val="28"/>
+          <w:highlight w:val="yellow"/>
+          <w:lang w:val="en-US"/>
+        </w:rPr>
+        <w:t>AND</w:t>
+      </w:r>
+      <w:r>
+        <w:rPr>
+          <w:color w:val="FF0000"/>
+          <w:sz w:val="28"/>
+          <w:szCs w:val="28"/>
+          <w:highlight w:val="yellow"/>
+        </w:rPr>
+        <w:t xml:space="preserve"> </w:t>
+      </w:r>
+      <w:r>
+        <w:rPr>
+          <w:sz w:val="28"/>
+          <w:szCs w:val="28"/>
+          <w:highlight w:val="yellow"/>
+        </w:rPr>
+        <w:t>Год выхода=</w:t>
+      </w:r>
+      <w:r>
+        <w:rPr>
+          <w:sz w:val="28"/>
+          <w:szCs w:val="28"/>
+          <w:highlight w:val="yellow"/>
+        </w:rPr>
+        <w:t>&lt;заданный год&gt;</w:t>
+      </w:r>
+      <w:r>
+        <w:rPr>
+          <w:color w:val="00B0F0"/>
+          <w:sz w:val="28"/>
+          <w:szCs w:val="28"/>
+          <w:highlight w:val="yellow"/>
+        </w:rPr>
+        <w:t>)</w:t>
+      </w:r>
+      <w:r>
+        <w:rPr>
+          <w:sz w:val="28"/>
+          <w:szCs w:val="28"/>
+          <w:highlight w:val="yellow"/>
+        </w:rPr>
+        <w:t xml:space="preserve">{Код фильма} </w:t>
+      </w:r>
+      <w:r>
+        <w:rPr>
+          <w:color w:val="FF0000"/>
+          <w:sz w:val="28"/>
+          <w:szCs w:val="28"/>
+          <w:highlight w:val="yellow"/>
+          <w:lang w:val="en-US"/>
+        </w:rPr>
+        <w:t>JOIN</w:t>
+      </w:r>
+      <w:r>
+        <w:rPr>
+          <w:sz w:val="28"/>
+          <w:szCs w:val="28"/>
+          <w:highlight w:val="yellow"/>
+        </w:rPr>
+        <w:t xml:space="preserve"> «Киностудия»</w:t>
       </w:r>
     </w:p>
     <w:p>
@@ -5450,7 +5822,559 @@
           <w:sz w:val="28"/>
           <w:szCs w:val="28"/>
         </w:rPr>
+        <w:t>получить список актеров, у которых имеется контракт с киностудией, расположенной в том же городе, в каком проживают эти актеры;</w:t>
+      </w:r>
+    </w:p>
+    <w:p>
+      <w:pPr>
+        <w:pStyle w:val="aa"/>
+        <w:jc w:val="both"/>
+        <w:rPr>
+          <w:sz w:val="28"/>
+          <w:szCs w:val="28"/>
+        </w:rPr>
+      </w:pPr>
+      <w:r>
+        <w:rPr>
+          <w:color w:val="FF6699"/>
+          <w:sz w:val="28"/>
+          <w:szCs w:val="28"/>
+        </w:rPr>
+        <w:t>(</w:t>
+      </w:r>
+      <w:r>
+        <w:rPr>
+          <w:color w:val="FF6699"/>
+          <w:sz w:val="28"/>
+          <w:szCs w:val="28"/>
+        </w:rPr>
+        <w:t>(</w:t>
+      </w:r>
+      <w:r>
+        <w:rPr>
+          <w:color w:val="00B0F0"/>
+          <w:sz w:val="28"/>
+          <w:szCs w:val="28"/>
+        </w:rPr>
+        <w:t>(</w:t>
+      </w:r>
+      <w:r>
+        <w:rPr>
+          <w:sz w:val="28"/>
+          <w:szCs w:val="28"/>
+        </w:rPr>
+        <w:t xml:space="preserve">«Актёр» </w:t>
+      </w:r>
+      <w:r>
+        <w:rPr>
+          <w:color w:val="FF0000"/>
+          <w:sz w:val="28"/>
+          <w:szCs w:val="28"/>
+          <w:lang w:val="en-US"/>
+        </w:rPr>
+        <w:t>JOIN</w:t>
+      </w:r>
+      <w:r>
+        <w:rPr>
+          <w:color w:val="FF0000"/>
+          <w:sz w:val="28"/>
+          <w:szCs w:val="28"/>
+        </w:rPr>
+        <w:t xml:space="preserve"> </w:t>
+      </w:r>
+      <w:r>
+        <w:rPr>
+          <w:sz w:val="28"/>
+          <w:szCs w:val="28"/>
+        </w:rPr>
+        <w:t>«</w:t>
+      </w:r>
+      <w:proofErr w:type="gramStart"/>
+      <w:r>
+        <w:rPr>
+          <w:sz w:val="28"/>
+          <w:szCs w:val="28"/>
+        </w:rPr>
+        <w:t>Контракты»</w:t>
+      </w:r>
+      <w:r>
+        <w:rPr>
+          <w:sz w:val="28"/>
+          <w:szCs w:val="28"/>
+        </w:rPr>
+        <w:t>{</w:t>
+      </w:r>
+      <w:proofErr w:type="gramEnd"/>
+      <w:r>
+        <w:rPr>
+          <w:color w:val="FF0000"/>
+          <w:sz w:val="28"/>
+          <w:szCs w:val="28"/>
+          <w:lang w:val="en-US"/>
+        </w:rPr>
+        <w:t>ALL</w:t>
+      </w:r>
+      <w:r>
+        <w:rPr>
+          <w:color w:val="FF0000"/>
+          <w:sz w:val="28"/>
+          <w:szCs w:val="28"/>
+        </w:rPr>
+        <w:t xml:space="preserve"> </w:t>
+      </w:r>
+      <w:r>
+        <w:rPr>
+          <w:color w:val="FF0000"/>
+          <w:sz w:val="28"/>
+          <w:szCs w:val="28"/>
+          <w:lang w:val="en-US"/>
+        </w:rPr>
+        <w:t>BUT</w:t>
+      </w:r>
+      <w:r>
+        <w:rPr>
+          <w:sz w:val="28"/>
+          <w:szCs w:val="28"/>
+        </w:rPr>
+        <w:t xml:space="preserve"> </w:t>
+      </w:r>
+      <w:r>
+        <w:rPr>
+          <w:sz w:val="28"/>
+          <w:szCs w:val="28"/>
+        </w:rPr>
+        <w:t>Дата заключения</w:t>
+      </w:r>
+      <w:r>
+        <w:rPr>
+          <w:sz w:val="28"/>
+          <w:szCs w:val="28"/>
+        </w:rPr>
+        <w:t>}</w:t>
+      </w:r>
+      <w:r>
+        <w:rPr>
+          <w:color w:val="00B0F0"/>
+          <w:sz w:val="28"/>
+          <w:szCs w:val="28"/>
+        </w:rPr>
+        <w:t>)</w:t>
+      </w:r>
+      <w:r>
+        <w:rPr>
+          <w:sz w:val="28"/>
+          <w:szCs w:val="28"/>
+        </w:rPr>
+        <w:t xml:space="preserve"> </w:t>
+      </w:r>
+      <w:r>
+        <w:rPr>
+          <w:color w:val="FF0000"/>
+          <w:sz w:val="28"/>
+          <w:szCs w:val="28"/>
+          <w:lang w:val="en-US"/>
+        </w:rPr>
+        <w:t>JOIN</w:t>
+      </w:r>
+      <w:r>
+        <w:rPr>
+          <w:sz w:val="28"/>
+          <w:szCs w:val="28"/>
+        </w:rPr>
+        <w:t xml:space="preserve"> </w:t>
+      </w:r>
+      <w:r>
+        <w:rPr>
+          <w:sz w:val="28"/>
+          <w:szCs w:val="28"/>
+        </w:rPr>
+        <w:t>«Киностудия»</w:t>
+      </w:r>
+      <w:r>
+        <w:rPr>
+          <w:sz w:val="28"/>
+          <w:szCs w:val="28"/>
+        </w:rPr>
+        <w:t>{</w:t>
+      </w:r>
+      <w:r>
+        <w:rPr>
+          <w:sz w:val="28"/>
+          <w:szCs w:val="28"/>
+        </w:rPr>
+        <w:t>Код киностудии, Город расположения</w:t>
+      </w:r>
+      <w:r>
+        <w:rPr>
+          <w:sz w:val="28"/>
+          <w:szCs w:val="28"/>
+        </w:rPr>
+        <w:t>}</w:t>
+      </w:r>
+      <w:r>
+        <w:rPr>
+          <w:color w:val="FF6699"/>
+          <w:sz w:val="28"/>
+          <w:szCs w:val="28"/>
+        </w:rPr>
+        <w:t>)</w:t>
+      </w:r>
+      <w:r>
+        <w:rPr>
+          <w:color w:val="FF6699"/>
+          <w:sz w:val="28"/>
+          <w:szCs w:val="28"/>
+        </w:rPr>
+        <w:t xml:space="preserve"> </w:t>
+      </w:r>
+      <w:r>
+        <w:rPr>
+          <w:color w:val="FF0000"/>
+          <w:sz w:val="28"/>
+          <w:szCs w:val="28"/>
+          <w:lang w:val="en-US"/>
+        </w:rPr>
+        <w:t>WHERE</w:t>
+      </w:r>
+      <w:r>
+        <w:rPr>
+          <w:color w:val="FF0000"/>
+          <w:sz w:val="28"/>
+          <w:szCs w:val="28"/>
+        </w:rPr>
+        <w:t xml:space="preserve"> </w:t>
+      </w:r>
+      <w:r>
+        <w:rPr>
+          <w:sz w:val="28"/>
+          <w:szCs w:val="28"/>
+        </w:rPr>
+        <w:t>Город проживания = Город расположения)</w:t>
+      </w:r>
+      <w:r>
+        <w:rPr>
+          <w:sz w:val="28"/>
+          <w:szCs w:val="28"/>
+        </w:rPr>
+        <w:t>{</w:t>
+      </w:r>
+      <w:r>
+        <w:rPr>
+          <w:color w:val="FF0000"/>
+          <w:sz w:val="28"/>
+          <w:szCs w:val="28"/>
+          <w:lang w:val="en-US"/>
+        </w:rPr>
+        <w:t>ALL</w:t>
+      </w:r>
+      <w:r>
+        <w:rPr>
+          <w:color w:val="FF0000"/>
+          <w:sz w:val="28"/>
+          <w:szCs w:val="28"/>
+        </w:rPr>
+        <w:t xml:space="preserve"> </w:t>
+      </w:r>
+      <w:r>
+        <w:rPr>
+          <w:color w:val="FF0000"/>
+          <w:sz w:val="28"/>
+          <w:szCs w:val="28"/>
+          <w:lang w:val="en-US"/>
+        </w:rPr>
+        <w:t>BUT</w:t>
+      </w:r>
+      <w:r>
+        <w:rPr>
+          <w:sz w:val="28"/>
+          <w:szCs w:val="28"/>
+        </w:rPr>
+        <w:t xml:space="preserve"> </w:t>
+      </w:r>
+      <w:r>
+        <w:rPr>
+          <w:sz w:val="28"/>
+          <w:szCs w:val="28"/>
+        </w:rPr>
+        <w:t xml:space="preserve">Код киностудии, </w:t>
+      </w:r>
+      <w:r>
+        <w:rPr>
+          <w:sz w:val="28"/>
+          <w:szCs w:val="28"/>
+        </w:rPr>
+        <w:t>Город расположения</w:t>
+      </w:r>
+      <w:r>
+        <w:rPr>
+          <w:sz w:val="28"/>
+          <w:szCs w:val="28"/>
+        </w:rPr>
+        <w:t>}</w:t>
+      </w:r>
+    </w:p>
+    <w:p>
+      <w:pPr>
+        <w:pStyle w:val="aa"/>
+        <w:numPr>
+          <w:ilvl w:val="0"/>
+          <w:numId w:val="48"/>
+        </w:numPr>
+        <w:jc w:val="both"/>
+        <w:rPr>
+          <w:sz w:val="28"/>
+          <w:szCs w:val="28"/>
+        </w:rPr>
+      </w:pPr>
+      <w:r>
+        <w:rPr>
+          <w:sz w:val="28"/>
+          <w:szCs w:val="28"/>
+        </w:rPr>
         <w:t>получить список кинофильмов, в которых заданный актер не снялся ни разу.</w:t>
+      </w:r>
+    </w:p>
+    <w:p>
+      <w:pPr>
+        <w:pStyle w:val="aa"/>
+        <w:jc w:val="both"/>
+      </w:pPr>
+      <w:r>
+        <w:rPr>
+          <w:sz w:val="28"/>
+          <w:szCs w:val="28"/>
+          <w:highlight w:val="yellow"/>
+        </w:rPr>
+        <w:t>«Фильм»</w:t>
+      </w:r>
+      <w:r>
+        <w:rPr>
+          <w:sz w:val="28"/>
+          <w:szCs w:val="28"/>
+          <w:highlight w:val="yellow"/>
+        </w:rPr>
+        <w:t xml:space="preserve"> </w:t>
+      </w:r>
+      <w:r>
+        <w:rPr>
+          <w:color w:val="FF0000"/>
+          <w:sz w:val="28"/>
+          <w:szCs w:val="28"/>
+          <w:highlight w:val="yellow"/>
+          <w:lang w:val="en-US"/>
+        </w:rPr>
+        <w:t>MINUS</w:t>
+      </w:r>
+      <w:r>
+        <w:rPr>
+          <w:sz w:val="28"/>
+          <w:szCs w:val="28"/>
+          <w:highlight w:val="yellow"/>
+        </w:rPr>
+        <w:t xml:space="preserve"> (</w:t>
+      </w:r>
+      <w:r>
+        <w:rPr>
+          <w:sz w:val="28"/>
+          <w:szCs w:val="28"/>
+          <w:highlight w:val="yellow"/>
+        </w:rPr>
+        <w:t xml:space="preserve">«Фильм» </w:t>
+      </w:r>
+      <w:r>
+        <w:rPr>
+          <w:color w:val="FF0000"/>
+          <w:sz w:val="28"/>
+          <w:szCs w:val="28"/>
+          <w:highlight w:val="yellow"/>
+          <w:lang w:val="en-US"/>
+        </w:rPr>
+        <w:t>DEVIDED</w:t>
+      </w:r>
+      <w:r>
+        <w:rPr>
+          <w:color w:val="FF0000"/>
+          <w:sz w:val="28"/>
+          <w:szCs w:val="28"/>
+          <w:highlight w:val="yellow"/>
+        </w:rPr>
+        <w:t xml:space="preserve"> </w:t>
+      </w:r>
+      <w:r>
+        <w:rPr>
+          <w:color w:val="FF0000"/>
+          <w:sz w:val="28"/>
+          <w:szCs w:val="28"/>
+          <w:highlight w:val="yellow"/>
+          <w:lang w:val="en-US"/>
+        </w:rPr>
+        <w:t>BY</w:t>
+      </w:r>
+      <w:r>
+        <w:rPr>
+          <w:sz w:val="28"/>
+          <w:szCs w:val="28"/>
+          <w:highlight w:val="yellow"/>
+        </w:rPr>
+        <w:t xml:space="preserve"> </w:t>
+      </w:r>
+      <w:r>
+        <w:rPr>
+          <w:color w:val="00B050"/>
+          <w:sz w:val="28"/>
+          <w:szCs w:val="28"/>
+          <w:highlight w:val="yellow"/>
+        </w:rPr>
+        <w:t>(</w:t>
+      </w:r>
+      <w:r>
+        <w:rPr>
+          <w:sz w:val="28"/>
+          <w:szCs w:val="28"/>
+          <w:highlight w:val="yellow"/>
+        </w:rPr>
+        <w:t xml:space="preserve">«Актёры» </w:t>
+      </w:r>
+      <w:r>
+        <w:rPr>
+          <w:color w:val="FF0000"/>
+          <w:sz w:val="28"/>
+          <w:szCs w:val="28"/>
+          <w:highlight w:val="yellow"/>
+          <w:lang w:val="en-US"/>
+        </w:rPr>
+        <w:t>WHERE</w:t>
+      </w:r>
+      <w:r>
+        <w:rPr>
+          <w:color w:val="FF0000"/>
+          <w:sz w:val="28"/>
+          <w:szCs w:val="28"/>
+          <w:highlight w:val="yellow"/>
+        </w:rPr>
+        <w:t xml:space="preserve"> </w:t>
+      </w:r>
+      <w:r>
+        <w:rPr>
+          <w:sz w:val="28"/>
+          <w:szCs w:val="28"/>
+          <w:highlight w:val="yellow"/>
+        </w:rPr>
+        <w:t>Код актёра</w:t>
+      </w:r>
+      <w:proofErr w:type="gramStart"/>
+      <w:r>
+        <w:rPr>
+          <w:sz w:val="28"/>
+          <w:szCs w:val="28"/>
+          <w:highlight w:val="yellow"/>
+        </w:rPr>
+        <w:t>=&lt;</w:t>
+      </w:r>
+      <w:proofErr w:type="gramEnd"/>
+      <w:r>
+        <w:rPr>
+          <w:sz w:val="28"/>
+          <w:szCs w:val="28"/>
+          <w:highlight w:val="yellow"/>
+        </w:rPr>
+        <w:t>заданный актёр&gt;</w:t>
+      </w:r>
+      <w:r>
+        <w:rPr>
+          <w:color w:val="00B050"/>
+          <w:sz w:val="28"/>
+          <w:szCs w:val="28"/>
+          <w:highlight w:val="yellow"/>
+        </w:rPr>
+        <w:t>)</w:t>
+      </w:r>
+      <w:r>
+        <w:rPr>
+          <w:sz w:val="28"/>
+          <w:szCs w:val="28"/>
+          <w:highlight w:val="yellow"/>
+        </w:rPr>
+        <w:t xml:space="preserve"> </w:t>
+      </w:r>
+      <w:r>
+        <w:rPr>
+          <w:color w:val="FF0000"/>
+          <w:sz w:val="28"/>
+          <w:szCs w:val="28"/>
+          <w:highlight w:val="yellow"/>
+          <w:lang w:val="en-US"/>
+        </w:rPr>
+        <w:t>PER</w:t>
+      </w:r>
+      <w:r>
+        <w:rPr>
+          <w:color w:val="00B0F0"/>
+          <w:sz w:val="28"/>
+          <w:szCs w:val="28"/>
+          <w:highlight w:val="yellow"/>
+        </w:rPr>
+        <w:t xml:space="preserve"> (</w:t>
+      </w:r>
+      <w:r>
+        <w:rPr>
+          <w:sz w:val="28"/>
+          <w:szCs w:val="28"/>
+          <w:highlight w:val="yellow"/>
+        </w:rPr>
+        <w:t xml:space="preserve">«Фильм» </w:t>
+      </w:r>
+      <w:r>
+        <w:rPr>
+          <w:color w:val="FF0000"/>
+          <w:sz w:val="28"/>
+          <w:szCs w:val="28"/>
+          <w:highlight w:val="yellow"/>
+          <w:lang w:val="en-US"/>
+        </w:rPr>
+        <w:t>JOIN</w:t>
+      </w:r>
+      <w:r>
+        <w:rPr>
+          <w:color w:val="FF0000"/>
+          <w:sz w:val="28"/>
+          <w:szCs w:val="28"/>
+          <w:highlight w:val="yellow"/>
+        </w:rPr>
+        <w:t xml:space="preserve"> </w:t>
+      </w:r>
+      <w:r>
+        <w:rPr>
+          <w:sz w:val="28"/>
+          <w:szCs w:val="28"/>
+          <w:highlight w:val="yellow"/>
+        </w:rPr>
+        <w:t>«Актёр»</w:t>
+      </w:r>
+      <w:r>
+        <w:rPr>
+          <w:color w:val="00B0F0"/>
+          <w:sz w:val="28"/>
+          <w:szCs w:val="28"/>
+          <w:highlight w:val="yellow"/>
+        </w:rPr>
+        <w:t>)</w:t>
+      </w:r>
+      <w:r>
+        <w:rPr>
+          <w:sz w:val="28"/>
+          <w:szCs w:val="28"/>
+          <w:highlight w:val="yellow"/>
+        </w:rPr>
+        <w:t>{Код фильма, Код актёра}</w:t>
+      </w:r>
+      <w:r>
+        <w:rPr>
+          <w:sz w:val="28"/>
+          <w:szCs w:val="28"/>
+          <w:highlight w:val="yellow"/>
+        </w:rPr>
+        <w:t>)</w:t>
       </w:r>
     </w:p>
     <w:sectPr>
@@ -9671,7 +10595,7 @@
         <w:rFonts w:hint="default"/>
       </w:rPr>
     </w:lvl>
-    <w:lvl w:ilvl="1" w:tplc="04190003" w:tentative="1">
+    <w:lvl w:ilvl="1" w:tplc="04190003">
       <w:start w:val="1"/>
       <w:numFmt w:val="bullet"/>
       <w:lvlText w:val="o"/>
@@ -10553,7 +11477,6 @@
   <w:style w:type="character" w:default="1" w:styleId="a0">
     <w:name w:val="Default Paragraph Font"/>
     <w:uiPriority w:val="1"/>
-    <w:semiHidden/>
     <w:unhideWhenUsed/>
   </w:style>
   <w:style w:type="table" w:default="1" w:styleId="a1">

</xml_diff>

<commit_message>
Added logical with semanctic structures to filma library database
</commit_message>
<xml_diff>
--- a/СУБД/Индивидуальное задание/Фильмотека.docx
+++ b/СУБД/Индивидуальное задание/Фильмотека.docx
@@ -5023,7 +5023,7 @@
         </w:rPr>
         <w:lastRenderedPageBreak/>
         <w:drawing>
-          <wp:inline distT="0" distB="0" distL="0" distR="0" wp14:anchorId="61320218" wp14:editId="568738C5">
+          <wp:inline distT="0" distB="0" distL="0" distR="0" wp14:anchorId="61320218" wp14:editId="101EF081">
             <wp:extent cx="6315956" cy="3886742"/>
             <wp:effectExtent l="0" t="0" r="8890" b="0"/>
             <wp:docPr id="1" name="Рисунок 1"/>
@@ -5077,7 +5077,7 @@
           <w:sz w:val="28"/>
           <w:szCs w:val="28"/>
         </w:rPr>
-        <w:t>Рис.1 логическая модель БД «</w:t>
+        <w:t xml:space="preserve">Рис.1 </w:t>
       </w:r>
       <w:r>
         <w:rPr>
@@ -5086,6 +5086,24 @@
           <w:sz w:val="28"/>
           <w:szCs w:val="28"/>
         </w:rPr>
+        <w:t>Семантическая</w:t>
+      </w:r>
+      <w:r>
+        <w:rPr>
+          <w:bCs/>
+          <w:color w:val="000000" w:themeColor="text1"/>
+          <w:sz w:val="28"/>
+          <w:szCs w:val="28"/>
+        </w:rPr>
+        <w:t xml:space="preserve"> модель БД «</w:t>
+      </w:r>
+      <w:r>
+        <w:rPr>
+          <w:bCs/>
+          <w:color w:val="000000" w:themeColor="text1"/>
+          <w:sz w:val="28"/>
+          <w:szCs w:val="28"/>
+        </w:rPr>
         <w:t>Фильмотека</w:t>
       </w:r>
       <w:r>
@@ -5096,6 +5114,130 @@
           <w:szCs w:val="28"/>
         </w:rPr>
         <w:t>»</w:t>
+      </w:r>
+    </w:p>
+    <w:p>
+      <w:pPr>
+        <w:spacing w:line="360" w:lineRule="auto"/>
+        <w:jc w:val="center"/>
+        <w:rPr>
+          <w:bCs/>
+          <w:color w:val="000000" w:themeColor="text1"/>
+          <w:sz w:val="28"/>
+          <w:szCs w:val="28"/>
+        </w:rPr>
+      </w:pPr>
+    </w:p>
+    <w:p>
+      <w:pPr>
+        <w:spacing w:line="360" w:lineRule="auto"/>
+        <w:jc w:val="center"/>
+        <w:rPr>
+          <w:bCs/>
+          <w:color w:val="183741"/>
+          <w:sz w:val="28"/>
+          <w:szCs w:val="28"/>
+        </w:rPr>
+      </w:pPr>
+      <w:r>
+        <w:rPr>
+          <w:bCs/>
+          <w:color w:val="183741"/>
+          <w:sz w:val="28"/>
+          <w:szCs w:val="28"/>
+        </w:rPr>
+        <w:drawing>
+          <wp:inline distT="0" distB="0" distL="0" distR="0" wp14:anchorId="7772156C" wp14:editId="2879F773">
+            <wp:extent cx="6840220" cy="4163060"/>
+            <wp:effectExtent l="0" t="0" r="0" b="8890"/>
+            <wp:docPr id="3" name="Рисунок 3"/>
+            <wp:cNvGraphicFramePr>
+              <a:graphicFrameLocks xmlns:a="http://schemas.openxmlformats.org/drawingml/2006/main" noChangeAspect="1"/>
+            </wp:cNvGraphicFramePr>
+            <a:graphic xmlns:a="http://schemas.openxmlformats.org/drawingml/2006/main">
+              <a:graphicData uri="http://schemas.openxmlformats.org/drawingml/2006/picture">
+                <pic:pic xmlns:pic="http://schemas.openxmlformats.org/drawingml/2006/picture">
+                  <pic:nvPicPr>
+                    <pic:cNvPr id="1" name=""/>
+                    <pic:cNvPicPr/>
+                  </pic:nvPicPr>
+                  <pic:blipFill>
+                    <a:blip r:embed="rId9"/>
+                    <a:stretch>
+                      <a:fillRect/>
+                    </a:stretch>
+                  </pic:blipFill>
+                  <pic:spPr>
+                    <a:xfrm>
+                      <a:off x="0" y="0"/>
+                      <a:ext cx="6840220" cy="4163060"/>
+                    </a:xfrm>
+                    <a:prstGeom prst="rect">
+                      <a:avLst/>
+                    </a:prstGeom>
+                  </pic:spPr>
+                </pic:pic>
+              </a:graphicData>
+            </a:graphic>
+          </wp:inline>
+        </w:drawing>
+      </w:r>
+    </w:p>
+    <w:p>
+      <w:pPr>
+        <w:spacing w:line="360" w:lineRule="auto"/>
+        <w:jc w:val="center"/>
+        <w:rPr>
+          <w:bCs/>
+          <w:color w:val="000000" w:themeColor="text1"/>
+          <w:sz w:val="28"/>
+          <w:szCs w:val="28"/>
+        </w:rPr>
+      </w:pPr>
+      <w:r>
+        <w:rPr>
+          <w:bCs/>
+          <w:color w:val="000000" w:themeColor="text1"/>
+          <w:sz w:val="28"/>
+          <w:szCs w:val="28"/>
+        </w:rPr>
+        <w:t>Рис.</w:t>
+      </w:r>
+      <w:r>
+        <w:rPr>
+          <w:bCs/>
+          <w:color w:val="000000" w:themeColor="text1"/>
+          <w:sz w:val="28"/>
+          <w:szCs w:val="28"/>
+        </w:rPr>
+        <w:t>2</w:t>
+      </w:r>
+      <w:r>
+        <w:rPr>
+          <w:bCs/>
+          <w:color w:val="000000" w:themeColor="text1"/>
+          <w:sz w:val="28"/>
+          <w:szCs w:val="28"/>
+        </w:rPr>
+        <w:t xml:space="preserve"> </w:t>
+      </w:r>
+      <w:r>
+        <w:rPr>
+          <w:bCs/>
+          <w:color w:val="000000" w:themeColor="text1"/>
+          <w:sz w:val="28"/>
+          <w:szCs w:val="28"/>
+        </w:rPr>
+        <w:t>Логическая</w:t>
+      </w:r>
+      <w:r>
+        <w:rPr>
+          <w:bCs/>
+          <w:color w:val="000000" w:themeColor="text1"/>
+          <w:sz w:val="28"/>
+          <w:szCs w:val="28"/>
+        </w:rPr>
+        <w:t xml:space="preserve"> модель БД «Фильмотека»</w:t>
       </w:r>
     </w:p>
     <w:p>
@@ -5162,12 +5304,14 @@
         <w:rPr>
           <w:sz w:val="28"/>
           <w:szCs w:val="28"/>
-        </w:rPr>
-      </w:pPr>
-      <w:r>
-        <w:rPr>
-          <w:sz w:val="28"/>
-          <w:szCs w:val="28"/>
+          <w:u w:val="single"/>
+        </w:rPr>
+      </w:pPr>
+      <w:r>
+        <w:rPr>
+          <w:sz w:val="28"/>
+          <w:szCs w:val="28"/>
+          <w:u w:val="single"/>
         </w:rPr>
         <w:t>получить список всех актеров, снимающихся на заданной киностудии;</w:t>
       </w:r>
@@ -5181,6 +5325,16 @@
           <w:szCs w:val="28"/>
         </w:rPr>
       </w:pPr>
+    </w:p>
+    <w:p>
+      <w:pPr>
+        <w:pStyle w:val="aa"/>
+        <w:jc w:val="both"/>
+        <w:rPr>
+          <w:sz w:val="28"/>
+          <w:szCs w:val="28"/>
+        </w:rPr>
+      </w:pPr>
       <w:r>
         <w:rPr>
           <w:color w:val="00B0F0"/>
@@ -5194,14 +5348,7 @@
           <w:sz w:val="28"/>
           <w:szCs w:val="28"/>
         </w:rPr>
-        <w:t>«</w:t>
-      </w:r>
-      <w:r>
-        <w:rPr>
-          <w:sz w:val="28"/>
-          <w:szCs w:val="28"/>
-        </w:rPr>
-        <w:t>Контракты»</w:t>
+        <w:t>«Контракты»</w:t>
       </w:r>
       <w:r>
         <w:rPr>
@@ -5217,6 +5364,36 @@
           <w:szCs w:val="28"/>
           <w:lang w:val="en-US"/>
         </w:rPr>
+        <w:t>JOIN</w:t>
+      </w:r>
+      <w:r>
+        <w:rPr>
+          <w:sz w:val="28"/>
+          <w:szCs w:val="28"/>
+        </w:rPr>
+        <w:t xml:space="preserve"> </w:t>
+      </w:r>
+      <w:r>
+        <w:rPr>
+          <w:sz w:val="28"/>
+          <w:szCs w:val="28"/>
+        </w:rPr>
+        <w:t>(</w:t>
+      </w:r>
+      <w:r>
+        <w:rPr>
+          <w:sz w:val="28"/>
+          <w:szCs w:val="28"/>
+        </w:rPr>
+        <w:t xml:space="preserve">«Киностудия» </w:t>
+      </w:r>
+      <w:r>
+        <w:rPr>
+          <w:color w:val="FF0000"/>
+          <w:sz w:val="28"/>
+          <w:szCs w:val="28"/>
+          <w:lang w:val="en-US"/>
+        </w:rPr>
         <w:t>WHERE</w:t>
       </w:r>
       <w:r>
@@ -5232,7 +5409,7 @@
           <w:sz w:val="28"/>
           <w:szCs w:val="28"/>
         </w:rPr>
-        <w:t>Код киностудии</w:t>
+        <w:t>Название</w:t>
       </w:r>
       <w:proofErr w:type="gramStart"/>
       <w:r>
@@ -5266,6 +5443,29 @@
       </w:r>
       <w:r>
         <w:rPr>
+          <w:sz w:val="28"/>
+          <w:szCs w:val="28"/>
+        </w:rPr>
+        <w:t>){</w:t>
+      </w:r>
+      <w:proofErr w:type="spellStart"/>
+      <w:r>
+        <w:rPr>
+          <w:sz w:val="28"/>
+          <w:szCs w:val="28"/>
+        </w:rPr>
+        <w:t>Код_киностудии</w:t>
+      </w:r>
+      <w:proofErr w:type="spellEnd"/>
+      <w:r>
+        <w:rPr>
+          <w:sz w:val="28"/>
+          <w:szCs w:val="28"/>
+        </w:rPr>
+        <w:t>}</w:t>
+      </w:r>
+      <w:r>
+        <w:rPr>
           <w:color w:val="00B0F0"/>
           <w:sz w:val="28"/>
           <w:szCs w:val="28"/>
@@ -5274,20 +5474,41 @@
       </w:r>
       <w:r>
         <w:rPr>
+          <w:color w:val="00B0F0"/>
           <w:sz w:val="28"/>
           <w:szCs w:val="28"/>
         </w:rPr>
         <w:t>{</w:t>
       </w:r>
-      <w:r>
-        <w:rPr>
-          <w:sz w:val="28"/>
-          <w:szCs w:val="28"/>
-        </w:rPr>
-        <w:t>Код актёра</w:t>
-      </w:r>
-      <w:r>
-        <w:rPr>
+      <w:proofErr w:type="spellStart"/>
+      <w:r>
+        <w:rPr>
+          <w:color w:val="00B0F0"/>
+          <w:sz w:val="28"/>
+          <w:szCs w:val="28"/>
+        </w:rPr>
+        <w:t>Код</w:t>
+      </w:r>
+      <w:r>
+        <w:rPr>
+          <w:color w:val="00B0F0"/>
+          <w:sz w:val="28"/>
+          <w:szCs w:val="28"/>
+        </w:rPr>
+        <w:t>_</w:t>
+      </w:r>
+      <w:r>
+        <w:rPr>
+          <w:color w:val="00B0F0"/>
+          <w:sz w:val="28"/>
+          <w:szCs w:val="28"/>
+        </w:rPr>
+        <w:t>актёра</w:t>
+      </w:r>
+      <w:proofErr w:type="spellEnd"/>
+      <w:r>
+        <w:rPr>
+          <w:color w:val="00B0F0"/>
           <w:sz w:val="28"/>
           <w:szCs w:val="28"/>
         </w:rPr>
@@ -5324,6 +5545,16 @@
         </w:rPr>
         <w:t>«Актёр»</w:t>
       </w:r>
+    </w:p>
+    <w:p>
+      <w:pPr>
+        <w:pStyle w:val="aa"/>
+        <w:jc w:val="both"/>
+        <w:rPr>
+          <w:sz w:val="28"/>
+          <w:szCs w:val="28"/>
+        </w:rPr>
+      </w:pPr>
     </w:p>
     <w:p>
       <w:pPr>
@@ -5336,12 +5567,14 @@
         <w:rPr>
           <w:sz w:val="28"/>
           <w:szCs w:val="28"/>
-        </w:rPr>
-      </w:pPr>
-      <w:r>
-        <w:rPr>
-          <w:sz w:val="28"/>
-          <w:szCs w:val="28"/>
+          <w:u w:val="single"/>
+        </w:rPr>
+      </w:pPr>
+      <w:r>
+        <w:rPr>
+          <w:sz w:val="28"/>
+          <w:szCs w:val="28"/>
+          <w:u w:val="single"/>
         </w:rPr>
         <w:t>получить список кинофильмов, в которых снимаются те же актеры, что и в заданном кинофильме;</w:t>
       </w:r>
@@ -5355,12 +5588,21 @@
           <w:szCs w:val="28"/>
         </w:rPr>
       </w:pPr>
+    </w:p>
+    <w:p>
+      <w:pPr>
+        <w:pStyle w:val="aa"/>
+        <w:jc w:val="both"/>
+        <w:rPr>
+          <w:sz w:val="28"/>
+          <w:szCs w:val="28"/>
+        </w:rPr>
+      </w:pPr>
       <w:r>
         <w:rPr>
           <w:color w:val="00B0F0"/>
           <w:sz w:val="28"/>
           <w:szCs w:val="28"/>
-          <w:highlight w:val="yellow"/>
         </w:rPr>
         <w:t>(</w:t>
       </w:r>
@@ -5368,34 +5610,90 @@
         <w:rPr>
           <w:sz w:val="28"/>
           <w:szCs w:val="28"/>
-          <w:highlight w:val="yellow"/>
-        </w:rPr>
-        <w:t xml:space="preserve">«Актёр» </w:t>
+        </w:rPr>
+        <w:t>«</w:t>
+      </w:r>
+      <w:proofErr w:type="spellStart"/>
+      <w:r>
+        <w:rPr>
+          <w:sz w:val="28"/>
+          <w:szCs w:val="28"/>
+        </w:rPr>
+        <w:t>Актёр</w:t>
+      </w:r>
+      <w:r>
+        <w:rPr>
+          <w:sz w:val="28"/>
+          <w:szCs w:val="28"/>
+        </w:rPr>
+        <w:t>_Фильм</w:t>
+      </w:r>
+      <w:proofErr w:type="spellEnd"/>
+      <w:r>
+        <w:rPr>
+          <w:sz w:val="28"/>
+          <w:szCs w:val="28"/>
+        </w:rPr>
+        <w:t>»</w:t>
+      </w:r>
+      <w:r>
+        <w:rPr>
+          <w:sz w:val="28"/>
+          <w:szCs w:val="28"/>
+        </w:rPr>
+        <w:t xml:space="preserve"> </w:t>
       </w:r>
       <w:r>
         <w:rPr>
           <w:color w:val="FF0000"/>
           <w:sz w:val="28"/>
           <w:szCs w:val="28"/>
-          <w:highlight w:val="yellow"/>
           <w:lang w:val="en-US"/>
         </w:rPr>
+        <w:t>JOIN</w:t>
+      </w:r>
+      <w:r>
+        <w:rPr>
+          <w:sz w:val="28"/>
+          <w:szCs w:val="28"/>
+        </w:rPr>
+        <w:t xml:space="preserve"> </w:t>
+      </w:r>
+      <w:r>
+        <w:rPr>
+          <w:sz w:val="28"/>
+          <w:szCs w:val="28"/>
+        </w:rPr>
+        <w:t xml:space="preserve">(«Фильм» </w:t>
+      </w:r>
+      <w:r>
+        <w:rPr>
+          <w:color w:val="FF0000"/>
+          <w:sz w:val="28"/>
+          <w:szCs w:val="28"/>
+          <w:lang w:val="en-US"/>
+        </w:rPr>
         <w:t>WHERE</w:t>
       </w:r>
       <w:r>
         <w:rPr>
           <w:sz w:val="28"/>
           <w:szCs w:val="28"/>
-          <w:highlight w:val="yellow"/>
-        </w:rPr>
-        <w:t xml:space="preserve"> Код фильма</w:t>
+        </w:rPr>
+        <w:t xml:space="preserve"> </w:t>
+      </w:r>
+      <w:r>
+        <w:rPr>
+          <w:sz w:val="28"/>
+          <w:szCs w:val="28"/>
+        </w:rPr>
+        <w:t>Название</w:t>
       </w:r>
       <w:proofErr w:type="gramStart"/>
       <w:r>
         <w:rPr>
           <w:sz w:val="28"/>
           <w:szCs w:val="28"/>
-          <w:highlight w:val="yellow"/>
         </w:rPr>
         <w:t>=&lt;</w:t>
       </w:r>
@@ -5404,33 +5702,93 @@
         <w:rPr>
           <w:sz w:val="28"/>
           <w:szCs w:val="28"/>
-          <w:highlight w:val="yellow"/>
         </w:rPr>
         <w:t>заданный кинофильм&gt;</w:t>
       </w:r>
       <w:r>
         <w:rPr>
+          <w:sz w:val="28"/>
+          <w:szCs w:val="28"/>
+        </w:rPr>
+        <w:t>){</w:t>
+      </w:r>
+      <w:proofErr w:type="spellStart"/>
+      <w:r>
+        <w:rPr>
+          <w:sz w:val="28"/>
+          <w:szCs w:val="28"/>
+        </w:rPr>
+        <w:t>Код</w:t>
+      </w:r>
+      <w:r>
+        <w:rPr>
+          <w:sz w:val="28"/>
+          <w:szCs w:val="28"/>
+        </w:rPr>
+        <w:t>_актёра</w:t>
+      </w:r>
+      <w:proofErr w:type="spellEnd"/>
+      <w:r>
+        <w:rPr>
+          <w:sz w:val="28"/>
+          <w:szCs w:val="28"/>
+        </w:rPr>
+        <w:t>}</w:t>
+      </w:r>
+      <w:r>
+        <w:rPr>
           <w:color w:val="00B0F0"/>
           <w:sz w:val="28"/>
           <w:szCs w:val="28"/>
-          <w:highlight w:val="yellow"/>
         </w:rPr>
         <w:t>)</w:t>
       </w:r>
       <w:r>
         <w:rPr>
-          <w:sz w:val="28"/>
-          <w:szCs w:val="28"/>
-          <w:highlight w:val="yellow"/>
-        </w:rPr>
-        <w:t xml:space="preserve">{Код актёра} </w:t>
+          <w:color w:val="00B0F0"/>
+          <w:sz w:val="28"/>
+          <w:szCs w:val="28"/>
+        </w:rPr>
+        <w:t>{</w:t>
+      </w:r>
+      <w:proofErr w:type="spellStart"/>
+      <w:r>
+        <w:rPr>
+          <w:color w:val="00B0F0"/>
+          <w:sz w:val="28"/>
+          <w:szCs w:val="28"/>
+        </w:rPr>
+        <w:t>Код</w:t>
+      </w:r>
+      <w:r>
+        <w:rPr>
+          <w:color w:val="00B0F0"/>
+          <w:sz w:val="28"/>
+          <w:szCs w:val="28"/>
+        </w:rPr>
+        <w:t>_фильма</w:t>
+      </w:r>
+      <w:proofErr w:type="spellEnd"/>
+      <w:r>
+        <w:rPr>
+          <w:color w:val="00B0F0"/>
+          <w:sz w:val="28"/>
+          <w:szCs w:val="28"/>
+        </w:rPr>
+        <w:t>}</w:t>
+      </w:r>
+      <w:r>
+        <w:rPr>
+          <w:sz w:val="28"/>
+          <w:szCs w:val="28"/>
+        </w:rPr>
+        <w:t xml:space="preserve"> </w:t>
       </w:r>
       <w:r>
         <w:rPr>
           <w:color w:val="FF0000"/>
           <w:sz w:val="28"/>
           <w:szCs w:val="28"/>
-          <w:highlight w:val="yellow"/>
           <w:lang w:val="en-US"/>
         </w:rPr>
         <w:t>JOIN</w:t>
@@ -5439,10 +5797,19 @@
         <w:rPr>
           <w:sz w:val="28"/>
           <w:szCs w:val="28"/>
-          <w:highlight w:val="yellow"/>
         </w:rPr>
         <w:t xml:space="preserve"> «Фильм»</w:t>
       </w:r>
+    </w:p>
+    <w:p>
+      <w:pPr>
+        <w:pStyle w:val="aa"/>
+        <w:jc w:val="both"/>
+        <w:rPr>
+          <w:sz w:val="28"/>
+          <w:szCs w:val="28"/>
+        </w:rPr>
+      </w:pPr>
     </w:p>
     <w:p>
       <w:pPr>
@@ -5455,12 +5822,14 @@
         <w:rPr>
           <w:sz w:val="28"/>
           <w:szCs w:val="28"/>
-        </w:rPr>
-      </w:pPr>
-      <w:r>
-        <w:rPr>
-          <w:sz w:val="28"/>
-          <w:szCs w:val="28"/>
+          <w:u w:val="single"/>
+        </w:rPr>
+      </w:pPr>
+      <w:r>
+        <w:rPr>
+          <w:sz w:val="28"/>
+          <w:szCs w:val="28"/>
+          <w:u w:val="single"/>
         </w:rPr>
         <w:t>получить пары (Ф.И.О. актера, № контракта), занятых в фильмах, выпущенных на заданной киностудии;</w:t>
       </w:r>
@@ -5474,11 +5843,20 @@
           <w:szCs w:val="28"/>
         </w:rPr>
       </w:pPr>
-      <w:r>
-        <w:rPr>
-          <w:sz w:val="28"/>
-          <w:szCs w:val="28"/>
-          <w:highlight w:val="yellow"/>
+    </w:p>
+    <w:p>
+      <w:pPr>
+        <w:pStyle w:val="aa"/>
+        <w:jc w:val="both"/>
+        <w:rPr>
+          <w:sz w:val="28"/>
+          <w:szCs w:val="28"/>
+        </w:rPr>
+      </w:pPr>
+      <w:r>
+        <w:rPr>
+          <w:sz w:val="28"/>
+          <w:szCs w:val="28"/>
         </w:rPr>
         <w:t>(</w:t>
       </w:r>
@@ -5487,7 +5865,6 @@
           <w:color w:val="FF6699"/>
           <w:sz w:val="28"/>
           <w:szCs w:val="28"/>
-          <w:highlight w:val="yellow"/>
         </w:rPr>
         <w:t>(</w:t>
       </w:r>
@@ -5496,7 +5873,6 @@
           <w:color w:val="00B0F0"/>
           <w:sz w:val="28"/>
           <w:szCs w:val="28"/>
-          <w:highlight w:val="yellow"/>
         </w:rPr>
         <w:t>(</w:t>
       </w:r>
@@ -5504,18 +5880,70 @@
         <w:rPr>
           <w:sz w:val="28"/>
           <w:szCs w:val="28"/>
-          <w:highlight w:val="yellow"/>
-        </w:rPr>
-        <w:t xml:space="preserve">«Фильм» </w:t>
+        </w:rPr>
+        <w:t>«</w:t>
+      </w:r>
+      <w:proofErr w:type="spellStart"/>
+      <w:r>
+        <w:rPr>
+          <w:sz w:val="28"/>
+          <w:szCs w:val="28"/>
+        </w:rPr>
+        <w:t>Киностудия_</w:t>
+      </w:r>
+      <w:r>
+        <w:rPr>
+          <w:sz w:val="28"/>
+          <w:szCs w:val="28"/>
+        </w:rPr>
+        <w:t>Фильм</w:t>
+      </w:r>
+      <w:proofErr w:type="spellEnd"/>
+      <w:r>
+        <w:rPr>
+          <w:sz w:val="28"/>
+          <w:szCs w:val="28"/>
+        </w:rPr>
+        <w:t xml:space="preserve">» </w:t>
       </w:r>
       <w:r>
         <w:rPr>
           <w:color w:val="FF0000"/>
           <w:sz w:val="28"/>
           <w:szCs w:val="28"/>
-          <w:highlight w:val="yellow"/>
           <w:lang w:val="en-US"/>
         </w:rPr>
+        <w:t>JOIN</w:t>
+      </w:r>
+      <w:r>
+        <w:rPr>
+          <w:sz w:val="28"/>
+          <w:szCs w:val="28"/>
+        </w:rPr>
+        <w:t xml:space="preserve"> </w:t>
+      </w:r>
+      <w:r>
+        <w:rPr>
+          <w:color w:val="00B050"/>
+          <w:sz w:val="28"/>
+          <w:szCs w:val="28"/>
+        </w:rPr>
+        <w:t>(</w:t>
+      </w:r>
+      <w:r>
+        <w:rPr>
+          <w:sz w:val="28"/>
+          <w:szCs w:val="28"/>
+        </w:rPr>
+        <w:t xml:space="preserve">«Киностудия» </w:t>
+      </w:r>
+      <w:r>
+        <w:rPr>
+          <w:color w:val="FF0000"/>
+          <w:sz w:val="28"/>
+          <w:szCs w:val="28"/>
+          <w:lang w:val="en-US"/>
+        </w:rPr>
         <w:t>WHERE</w:t>
       </w:r>
       <w:r>
@@ -5523,7 +5951,6 @@
           <w:color w:val="FF0000"/>
           <w:sz w:val="28"/>
           <w:szCs w:val="28"/>
-          <w:highlight w:val="yellow"/>
         </w:rPr>
         <w:t xml:space="preserve"> </w:t>
       </w:r>
@@ -5531,16 +5958,14 @@
         <w:rPr>
           <w:sz w:val="28"/>
           <w:szCs w:val="28"/>
-          <w:highlight w:val="yellow"/>
-        </w:rPr>
-        <w:t>Код киностудии</w:t>
+        </w:rPr>
+        <w:t>Название</w:t>
       </w:r>
       <w:proofErr w:type="gramStart"/>
       <w:r>
         <w:rPr>
           <w:sz w:val="28"/>
           <w:szCs w:val="28"/>
-          <w:highlight w:val="yellow"/>
         </w:rPr>
         <w:t>=</w:t>
       </w:r>
@@ -5548,7 +5973,6 @@
         <w:rPr>
           <w:sz w:val="28"/>
           <w:szCs w:val="28"/>
-          <w:highlight w:val="yellow"/>
         </w:rPr>
         <w:t>&lt;</w:t>
       </w:r>
@@ -5557,43 +5981,202 @@
         <w:rPr>
           <w:sz w:val="28"/>
           <w:szCs w:val="28"/>
-          <w:highlight w:val="yellow"/>
         </w:rPr>
         <w:t>заданная киностудия&gt;</w:t>
       </w:r>
       <w:r>
         <w:rPr>
+          <w:color w:val="00B050"/>
+          <w:sz w:val="28"/>
+          <w:szCs w:val="28"/>
+        </w:rPr>
+        <w:t>){</w:t>
+      </w:r>
+      <w:proofErr w:type="spellStart"/>
+      <w:r>
+        <w:rPr>
+          <w:color w:val="00B050"/>
+          <w:sz w:val="28"/>
+          <w:szCs w:val="28"/>
+        </w:rPr>
+        <w:t>Код_киностудии</w:t>
+      </w:r>
+      <w:proofErr w:type="spellEnd"/>
+      <w:r>
+        <w:rPr>
+          <w:color w:val="00B050"/>
+          <w:sz w:val="28"/>
+          <w:szCs w:val="28"/>
+        </w:rPr>
+        <w:t>}</w:t>
+      </w:r>
+      <w:r>
+        <w:rPr>
           <w:color w:val="00B0F0"/>
           <w:sz w:val="28"/>
           <w:szCs w:val="28"/>
-          <w:highlight w:val="yellow"/>
+        </w:rPr>
+        <w:t>){</w:t>
+      </w:r>
+      <w:proofErr w:type="spellStart"/>
+      <w:r>
+        <w:rPr>
+          <w:color w:val="00B0F0"/>
+          <w:sz w:val="28"/>
+          <w:szCs w:val="28"/>
+        </w:rPr>
+        <w:t>Код</w:t>
+      </w:r>
+      <w:r>
+        <w:rPr>
+          <w:color w:val="00B0F0"/>
+          <w:sz w:val="28"/>
+          <w:szCs w:val="28"/>
+        </w:rPr>
+        <w:t>_</w:t>
+      </w:r>
+      <w:r>
+        <w:rPr>
+          <w:color w:val="00B0F0"/>
+          <w:sz w:val="28"/>
+          <w:szCs w:val="28"/>
+        </w:rPr>
+        <w:t>фильма</w:t>
+      </w:r>
+      <w:proofErr w:type="spellEnd"/>
+      <w:r>
+        <w:rPr>
+          <w:color w:val="00B0F0"/>
+          <w:sz w:val="28"/>
+          <w:szCs w:val="28"/>
+        </w:rPr>
+        <w:t>}</w:t>
+      </w:r>
+      <w:r>
+        <w:rPr>
+          <w:sz w:val="28"/>
+          <w:szCs w:val="28"/>
+        </w:rPr>
+        <w:t xml:space="preserve"> </w:t>
+      </w:r>
+      <w:r>
+        <w:rPr>
+          <w:color w:val="FF0000"/>
+          <w:sz w:val="28"/>
+          <w:szCs w:val="28"/>
+          <w:lang w:val="en-US"/>
+        </w:rPr>
+        <w:t>JOIN</w:t>
+      </w:r>
+      <w:r>
+        <w:rPr>
+          <w:color w:val="FF0000"/>
+          <w:sz w:val="28"/>
+          <w:szCs w:val="28"/>
+        </w:rPr>
+        <w:t xml:space="preserve"> </w:t>
+      </w:r>
+      <w:r>
+        <w:rPr>
+          <w:sz w:val="28"/>
+          <w:szCs w:val="28"/>
+        </w:rPr>
+        <w:t>«</w:t>
+      </w:r>
+      <w:proofErr w:type="spellStart"/>
+      <w:r>
+        <w:rPr>
+          <w:sz w:val="28"/>
+          <w:szCs w:val="28"/>
+        </w:rPr>
+        <w:t>Актёр</w:t>
+      </w:r>
+      <w:r>
+        <w:rPr>
+          <w:sz w:val="28"/>
+          <w:szCs w:val="28"/>
+        </w:rPr>
+        <w:t>_Фильм</w:t>
+      </w:r>
+      <w:proofErr w:type="spellEnd"/>
+      <w:r>
+        <w:rPr>
+          <w:sz w:val="28"/>
+          <w:szCs w:val="28"/>
+        </w:rPr>
+        <w:t>»</w:t>
+      </w:r>
+      <w:r>
+        <w:rPr>
+          <w:color w:val="FF6699"/>
+          <w:sz w:val="28"/>
+          <w:szCs w:val="28"/>
         </w:rPr>
         <w:t>)</w:t>
       </w:r>
       <w:r>
         <w:rPr>
-          <w:sz w:val="28"/>
-          <w:szCs w:val="28"/>
-          <w:highlight w:val="yellow"/>
-        </w:rPr>
-        <w:t xml:space="preserve">{Код фильма} </w:t>
+          <w:color w:val="FF6699"/>
+          <w:sz w:val="28"/>
+          <w:szCs w:val="28"/>
+        </w:rPr>
+        <w:t>{</w:t>
+      </w:r>
+      <w:proofErr w:type="spellStart"/>
+      <w:r>
+        <w:rPr>
+          <w:color w:val="FF6699"/>
+          <w:sz w:val="28"/>
+          <w:szCs w:val="28"/>
+        </w:rPr>
+        <w:t>Код_актёра</w:t>
+      </w:r>
+      <w:proofErr w:type="spellEnd"/>
+      <w:r>
+        <w:rPr>
+          <w:color w:val="FF6699"/>
+          <w:sz w:val="28"/>
+          <w:szCs w:val="28"/>
+        </w:rPr>
+        <w:t>}</w:t>
+      </w:r>
+      <w:r>
+        <w:rPr>
+          <w:sz w:val="28"/>
+          <w:szCs w:val="28"/>
+        </w:rPr>
+        <w:t xml:space="preserve"> </w:t>
       </w:r>
       <w:r>
         <w:rPr>
           <w:color w:val="FF0000"/>
           <w:sz w:val="28"/>
           <w:szCs w:val="28"/>
-          <w:highlight w:val="yellow"/>
           <w:lang w:val="en-US"/>
         </w:rPr>
         <w:t>JOIN</w:t>
       </w:r>
       <w:r>
         <w:rPr>
+          <w:sz w:val="28"/>
+          <w:szCs w:val="28"/>
+        </w:rPr>
+        <w:t xml:space="preserve"> «Актёр» </w:t>
+      </w:r>
+      <w:r>
+        <w:rPr>
           <w:color w:val="FF0000"/>
           <w:sz w:val="28"/>
           <w:szCs w:val="28"/>
-          <w:highlight w:val="yellow"/>
+          <w:lang w:val="en-US"/>
+        </w:rPr>
+        <w:t>JOIN</w:t>
+      </w:r>
+      <w:r>
+        <w:rPr>
+          <w:color w:val="FF0000"/>
+          <w:sz w:val="28"/>
+          <w:szCs w:val="28"/>
         </w:rPr>
         <w:t xml:space="preserve"> </w:t>
       </w:r>
@@ -5601,54 +6184,19 @@
         <w:rPr>
           <w:sz w:val="28"/>
           <w:szCs w:val="28"/>
-          <w:highlight w:val="yellow"/>
-        </w:rPr>
-        <w:t>«Актёр»</w:t>
-      </w:r>
-      <w:r>
-        <w:rPr>
-          <w:color w:val="FF6699"/>
-          <w:sz w:val="28"/>
-          <w:szCs w:val="28"/>
-          <w:highlight w:val="yellow"/>
-        </w:rPr>
-        <w:t>)</w:t>
-      </w:r>
-      <w:r>
-        <w:rPr>
-          <w:sz w:val="28"/>
-          <w:szCs w:val="28"/>
-          <w:highlight w:val="yellow"/>
-        </w:rPr>
-        <w:t xml:space="preserve"> </w:t>
-      </w:r>
-      <w:r>
-        <w:rPr>
-          <w:color w:val="FF0000"/>
-          <w:sz w:val="28"/>
-          <w:szCs w:val="28"/>
-          <w:highlight w:val="yellow"/>
-          <w:lang w:val="en-US"/>
-        </w:rPr>
-        <w:t>JOIN</w:t>
-      </w:r>
-      <w:r>
-        <w:rPr>
-          <w:color w:val="FF0000"/>
-          <w:sz w:val="28"/>
-          <w:szCs w:val="28"/>
-          <w:highlight w:val="yellow"/>
-        </w:rPr>
-        <w:t xml:space="preserve"> </w:t>
-      </w:r>
-      <w:r>
-        <w:rPr>
-          <w:sz w:val="28"/>
-          <w:szCs w:val="28"/>
-          <w:highlight w:val="yellow"/>
         </w:rPr>
         <w:t>«Контракты»){ФИО, Номер контракта}</w:t>
       </w:r>
+    </w:p>
+    <w:p>
+      <w:pPr>
+        <w:pStyle w:val="aa"/>
+        <w:jc w:val="both"/>
+        <w:rPr>
+          <w:sz w:val="28"/>
+          <w:szCs w:val="28"/>
+        </w:rPr>
+      </w:pPr>
     </w:p>
     <w:p>
       <w:pPr>
@@ -5661,12 +6209,14 @@
         <w:rPr>
           <w:sz w:val="28"/>
           <w:szCs w:val="28"/>
-        </w:rPr>
-      </w:pPr>
-      <w:r>
-        <w:rPr>
-          <w:sz w:val="28"/>
-          <w:szCs w:val="28"/>
+          <w:u w:val="single"/>
+        </w:rPr>
+      </w:pPr>
+      <w:r>
+        <w:rPr>
+          <w:sz w:val="28"/>
+          <w:szCs w:val="28"/>
+          <w:u w:val="single"/>
         </w:rPr>
         <w:t>получить список киностудий, в которых были сняты фильмы по заданной тематике и в заданном году;</w:t>
       </w:r>
@@ -5680,12 +6230,28 @@
           <w:szCs w:val="28"/>
         </w:rPr>
       </w:pPr>
+    </w:p>
+    <w:p>
+      <w:pPr>
+        <w:pStyle w:val="aa"/>
+        <w:jc w:val="both"/>
+        <w:rPr>
+          <w:sz w:val="28"/>
+          <w:szCs w:val="28"/>
+        </w:rPr>
+      </w:pPr>
+      <w:r>
+        <w:rPr>
+          <w:sz w:val="28"/>
+          <w:szCs w:val="28"/>
+        </w:rPr>
+        <w:t>(</w:t>
+      </w:r>
       <w:r>
         <w:rPr>
           <w:color w:val="00B0F0"/>
           <w:sz w:val="28"/>
           <w:szCs w:val="28"/>
-          <w:highlight w:val="yellow"/>
         </w:rPr>
         <w:t>(</w:t>
       </w:r>
@@ -5693,7 +6259,6 @@
         <w:rPr>
           <w:sz w:val="28"/>
           <w:szCs w:val="28"/>
-          <w:highlight w:val="yellow"/>
         </w:rPr>
         <w:t xml:space="preserve">«Фильм» </w:t>
       </w:r>
@@ -5702,7 +6267,6 @@
           <w:color w:val="FF0000"/>
           <w:sz w:val="28"/>
           <w:szCs w:val="28"/>
-          <w:highlight w:val="yellow"/>
           <w:lang w:val="en-US"/>
         </w:rPr>
         <w:t>WHERE</w:t>
@@ -5711,7 +6275,6 @@
         <w:rPr>
           <w:sz w:val="28"/>
           <w:szCs w:val="28"/>
-          <w:highlight w:val="yellow"/>
         </w:rPr>
         <w:t xml:space="preserve"> Жанр</w:t>
       </w:r>
@@ -5720,7 +6283,6 @@
         <w:rPr>
           <w:sz w:val="28"/>
           <w:szCs w:val="28"/>
-          <w:highlight w:val="yellow"/>
         </w:rPr>
         <w:t>=&lt;</w:t>
       </w:r>
@@ -5729,7 +6291,6 @@
         <w:rPr>
           <w:sz w:val="28"/>
           <w:szCs w:val="28"/>
-          <w:highlight w:val="yellow"/>
         </w:rPr>
         <w:t xml:space="preserve">заданная тематика&gt; </w:t>
       </w:r>
@@ -5738,7 +6299,6 @@
           <w:color w:val="FF0000"/>
           <w:sz w:val="28"/>
           <w:szCs w:val="28"/>
-          <w:highlight w:val="yellow"/>
           <w:lang w:val="en-US"/>
         </w:rPr>
         <w:t>AND</w:t>
@@ -5748,23 +6308,43 @@
           <w:color w:val="FF0000"/>
           <w:sz w:val="28"/>
           <w:szCs w:val="28"/>
-          <w:highlight w:val="yellow"/>
         </w:rPr>
         <w:t xml:space="preserve"> </w:t>
       </w:r>
-      <w:r>
-        <w:rPr>
-          <w:sz w:val="28"/>
-          <w:szCs w:val="28"/>
-          <w:highlight w:val="yellow"/>
-        </w:rPr>
-        <w:t>Год выхода=</w:t>
-      </w:r>
-      <w:r>
-        <w:rPr>
-          <w:sz w:val="28"/>
-          <w:szCs w:val="28"/>
-          <w:highlight w:val="yellow"/>
+      <w:proofErr w:type="spellStart"/>
+      <w:r>
+        <w:rPr>
+          <w:sz w:val="28"/>
+          <w:szCs w:val="28"/>
+        </w:rPr>
+        <w:t>Год</w:t>
+      </w:r>
+      <w:r>
+        <w:rPr>
+          <w:sz w:val="28"/>
+          <w:szCs w:val="28"/>
+        </w:rPr>
+        <w:t>_</w:t>
+      </w:r>
+      <w:r>
+        <w:rPr>
+          <w:sz w:val="28"/>
+          <w:szCs w:val="28"/>
+        </w:rPr>
+        <w:t>выхода</w:t>
+      </w:r>
+      <w:proofErr w:type="spellEnd"/>
+      <w:r>
+        <w:rPr>
+          <w:sz w:val="28"/>
+          <w:szCs w:val="28"/>
+        </w:rPr>
+        <w:t>=</w:t>
+      </w:r>
+      <w:r>
+        <w:rPr>
+          <w:sz w:val="28"/>
+          <w:szCs w:val="28"/>
         </w:rPr>
         <w:t>&lt;заданный год&gt;</w:t>
       </w:r>
@@ -5773,7 +6353,6 @@
           <w:color w:val="00B0F0"/>
           <w:sz w:val="28"/>
           <w:szCs w:val="28"/>
-          <w:highlight w:val="yellow"/>
         </w:rPr>
         <w:t>)</w:t>
       </w:r>
@@ -5781,7 +6360,6 @@
         <w:rPr>
           <w:sz w:val="28"/>
           <w:szCs w:val="28"/>
-          <w:highlight w:val="yellow"/>
         </w:rPr>
         <w:t xml:space="preserve">{Код фильма} </w:t>
       </w:r>
@@ -5790,7 +6368,6 @@
           <w:color w:val="FF0000"/>
           <w:sz w:val="28"/>
           <w:szCs w:val="28"/>
-          <w:highlight w:val="yellow"/>
           <w:lang w:val="en-US"/>
         </w:rPr>
         <w:t>JOIN</w:t>
@@ -5799,10 +6376,89 @@
         <w:rPr>
           <w:sz w:val="28"/>
           <w:szCs w:val="28"/>
-          <w:highlight w:val="yellow"/>
-        </w:rPr>
-        <w:t xml:space="preserve"> «Киностудия»</w:t>
-      </w:r>
+        </w:rPr>
+        <w:t xml:space="preserve"> «</w:t>
+      </w:r>
+      <w:proofErr w:type="spellStart"/>
+      <w:r>
+        <w:rPr>
+          <w:sz w:val="28"/>
+          <w:szCs w:val="28"/>
+        </w:rPr>
+        <w:t>Киностудия</w:t>
+      </w:r>
+      <w:r>
+        <w:rPr>
+          <w:sz w:val="28"/>
+          <w:szCs w:val="28"/>
+        </w:rPr>
+        <w:t>_Фильм</w:t>
+      </w:r>
+      <w:proofErr w:type="spellEnd"/>
+      <w:r>
+        <w:rPr>
+          <w:sz w:val="28"/>
+          <w:szCs w:val="28"/>
+        </w:rPr>
+        <w:t>»</w:t>
+      </w:r>
+      <w:r>
+        <w:rPr>
+          <w:sz w:val="28"/>
+          <w:szCs w:val="28"/>
+        </w:rPr>
+        <w:t>){</w:t>
+      </w:r>
+      <w:proofErr w:type="spellStart"/>
+      <w:r>
+        <w:rPr>
+          <w:sz w:val="28"/>
+          <w:szCs w:val="28"/>
+        </w:rPr>
+        <w:t>Код_киностудии</w:t>
+      </w:r>
+      <w:proofErr w:type="spellEnd"/>
+      <w:r>
+        <w:rPr>
+          <w:sz w:val="28"/>
+          <w:szCs w:val="28"/>
+        </w:rPr>
+        <w:t xml:space="preserve">} </w:t>
+      </w:r>
+      <w:r>
+        <w:rPr>
+          <w:color w:val="FF0000"/>
+          <w:sz w:val="28"/>
+          <w:szCs w:val="28"/>
+          <w:lang w:val="en-US"/>
+        </w:rPr>
+        <w:t>JOIN</w:t>
+      </w:r>
+      <w:r>
+        <w:rPr>
+          <w:color w:val="FF0000"/>
+          <w:sz w:val="28"/>
+          <w:szCs w:val="28"/>
+        </w:rPr>
+        <w:t xml:space="preserve"> </w:t>
+      </w:r>
+      <w:r>
+        <w:rPr>
+          <w:sz w:val="28"/>
+          <w:szCs w:val="28"/>
+        </w:rPr>
+        <w:t>«Киностудия»</w:t>
+      </w:r>
+    </w:p>
+    <w:p>
+      <w:pPr>
+        <w:pStyle w:val="aa"/>
+        <w:jc w:val="both"/>
+        <w:rPr>
+          <w:sz w:val="28"/>
+          <w:szCs w:val="28"/>
+        </w:rPr>
+      </w:pPr>
     </w:p>
     <w:p>
       <w:pPr>
@@ -5815,12 +6471,14 @@
         <w:rPr>
           <w:sz w:val="28"/>
           <w:szCs w:val="28"/>
-        </w:rPr>
-      </w:pPr>
-      <w:r>
-        <w:rPr>
-          <w:sz w:val="28"/>
-          <w:szCs w:val="28"/>
+          <w:u w:val="single"/>
+        </w:rPr>
+      </w:pPr>
+      <w:r>
+        <w:rPr>
+          <w:sz w:val="28"/>
+          <w:szCs w:val="28"/>
+          <w:u w:val="single"/>
         </w:rPr>
         <w:t>получить список актеров, у которых имеется контракт с киностудией, расположенной в том же городе, в каком проживают эти актеры;</w:t>
       </w:r>
@@ -5832,6 +6490,17 @@
         <w:rPr>
           <w:sz w:val="28"/>
           <w:szCs w:val="28"/>
+          <w:u w:val="single"/>
+        </w:rPr>
+      </w:pPr>
+    </w:p>
+    <w:p>
+      <w:pPr>
+        <w:pStyle w:val="aa"/>
+        <w:jc w:val="both"/>
+        <w:rPr>
+          <w:sz w:val="28"/>
+          <w:szCs w:val="28"/>
         </w:rPr>
       </w:pPr>
       <w:r>
@@ -6112,6 +6781,16 @@
         </w:rPr>
         <w:t>}</w:t>
       </w:r>
+    </w:p>
+    <w:p>
+      <w:pPr>
+        <w:pStyle w:val="aa"/>
+        <w:jc w:val="both"/>
+        <w:rPr>
+          <w:sz w:val="28"/>
+          <w:szCs w:val="28"/>
+        </w:rPr>
+      </w:pPr>
     </w:p>
     <w:p>
       <w:pPr>
@@ -6124,12 +6803,14 @@
         <w:rPr>
           <w:sz w:val="28"/>
           <w:szCs w:val="28"/>
-        </w:rPr>
-      </w:pPr>
-      <w:r>
-        <w:rPr>
-          <w:sz w:val="28"/>
-          <w:szCs w:val="28"/>
+          <w:u w:val="single"/>
+        </w:rPr>
+      </w:pPr>
+      <w:r>
+        <w:rPr>
+          <w:sz w:val="28"/>
+          <w:szCs w:val="28"/>
+          <w:u w:val="single"/>
         </w:rPr>
         <w:t>получить список кинофильмов, в которых заданный актер не снялся ни разу.</w:t>
       </w:r>
@@ -6138,20 +6819,62 @@
       <w:pPr>
         <w:pStyle w:val="aa"/>
         <w:jc w:val="both"/>
-      </w:pPr>
-      <w:r>
-        <w:rPr>
-          <w:sz w:val="28"/>
-          <w:szCs w:val="28"/>
-          <w:highlight w:val="yellow"/>
-        </w:rPr>
-        <w:t>«Фильм»</w:t>
-      </w:r>
-      <w:r>
-        <w:rPr>
-          <w:sz w:val="28"/>
-          <w:szCs w:val="28"/>
-          <w:highlight w:val="yellow"/>
+        <w:rPr>
+          <w:sz w:val="28"/>
+          <w:szCs w:val="28"/>
+          <w:u w:val="single"/>
+        </w:rPr>
+      </w:pPr>
+    </w:p>
+    <w:p>
+      <w:pPr>
+        <w:pStyle w:val="aa"/>
+        <w:jc w:val="both"/>
+      </w:pPr>
+      <w:r>
+        <w:rPr>
+          <w:sz w:val="28"/>
+          <w:szCs w:val="28"/>
+        </w:rPr>
+        <w:t xml:space="preserve">«Фильм» </w:t>
+      </w:r>
+      <w:r>
+        <w:rPr>
+          <w:color w:val="FF0000"/>
+          <w:sz w:val="28"/>
+          <w:szCs w:val="28"/>
+          <w:lang w:val="en-US"/>
+        </w:rPr>
+        <w:t>MINUS</w:t>
+      </w:r>
+      <w:r>
+        <w:rPr>
+          <w:sz w:val="28"/>
+          <w:szCs w:val="28"/>
+        </w:rPr>
+        <w:t xml:space="preserve"> (</w:t>
+      </w:r>
+      <w:r>
+        <w:rPr>
+          <w:sz w:val="28"/>
+          <w:szCs w:val="28"/>
+        </w:rPr>
+        <w:t xml:space="preserve">«Фильм» </w:t>
+      </w:r>
+      <w:r>
+        <w:rPr>
+          <w:color w:val="FF0000"/>
+          <w:sz w:val="28"/>
+          <w:szCs w:val="28"/>
+          <w:lang w:val="en-US"/>
+        </w:rPr>
+        <w:t>DEVIDED</w:t>
+      </w:r>
+      <w:r>
+        <w:rPr>
+          <w:color w:val="FF0000"/>
+          <w:sz w:val="28"/>
+          <w:szCs w:val="28"/>
         </w:rPr>
         <w:t xml:space="preserve"> </w:t>
       </w:r>
@@ -6160,225 +6883,137 @@
           <w:color w:val="FF0000"/>
           <w:sz w:val="28"/>
           <w:szCs w:val="28"/>
-          <w:highlight w:val="yellow"/>
           <w:lang w:val="en-US"/>
         </w:rPr>
-        <w:t>MINUS</w:t>
-      </w:r>
-      <w:r>
-        <w:rPr>
-          <w:sz w:val="28"/>
-          <w:szCs w:val="28"/>
-          <w:highlight w:val="yellow"/>
-        </w:rPr>
-        <w:t xml:space="preserve"> (</w:t>
-      </w:r>
-      <w:r>
-        <w:rPr>
-          <w:sz w:val="28"/>
-          <w:szCs w:val="28"/>
-          <w:highlight w:val="yellow"/>
-        </w:rPr>
-        <w:t xml:space="preserve">«Фильм» </w:t>
+        <w:t>BY</w:t>
+      </w:r>
+      <w:r>
+        <w:rPr>
+          <w:sz w:val="28"/>
+          <w:szCs w:val="28"/>
+        </w:rPr>
+        <w:t xml:space="preserve"> </w:t>
+      </w:r>
+      <w:r>
+        <w:rPr>
+          <w:color w:val="00B050"/>
+          <w:sz w:val="28"/>
+          <w:szCs w:val="28"/>
+        </w:rPr>
+        <w:t>(</w:t>
+      </w:r>
+      <w:r>
+        <w:rPr>
+          <w:sz w:val="28"/>
+          <w:szCs w:val="28"/>
+        </w:rPr>
+        <w:t xml:space="preserve">«Актёры» </w:t>
       </w:r>
       <w:r>
         <w:rPr>
           <w:color w:val="FF0000"/>
           <w:sz w:val="28"/>
           <w:szCs w:val="28"/>
-          <w:highlight w:val="yellow"/>
           <w:lang w:val="en-US"/>
         </w:rPr>
-        <w:t>DEVIDED</w:t>
+        <w:t>WHERE</w:t>
       </w:r>
       <w:r>
         <w:rPr>
           <w:color w:val="FF0000"/>
           <w:sz w:val="28"/>
           <w:szCs w:val="28"/>
-          <w:highlight w:val="yellow"/>
         </w:rPr>
         <w:t xml:space="preserve"> </w:t>
       </w:r>
       <w:r>
         <w:rPr>
+          <w:sz w:val="28"/>
+          <w:szCs w:val="28"/>
+        </w:rPr>
+        <w:t>ФИО</w:t>
+      </w:r>
+      <w:proofErr w:type="gramStart"/>
+      <w:r>
+        <w:rPr>
+          <w:sz w:val="28"/>
+          <w:szCs w:val="28"/>
+        </w:rPr>
+        <w:t>=&lt;</w:t>
+      </w:r>
+      <w:proofErr w:type="gramEnd"/>
+      <w:r>
+        <w:rPr>
+          <w:sz w:val="28"/>
+          <w:szCs w:val="28"/>
+        </w:rPr>
+        <w:t>заданный актёр&gt;</w:t>
+      </w:r>
+      <w:r>
+        <w:rPr>
+          <w:color w:val="00B050"/>
+          <w:sz w:val="28"/>
+          <w:szCs w:val="28"/>
+        </w:rPr>
+        <w:t>)</w:t>
+      </w:r>
+      <w:r>
+        <w:rPr>
+          <w:sz w:val="28"/>
+          <w:szCs w:val="28"/>
+        </w:rPr>
+        <w:t xml:space="preserve"> </w:t>
+      </w:r>
+      <w:r>
+        <w:rPr>
           <w:color w:val="FF0000"/>
           <w:sz w:val="28"/>
           <w:szCs w:val="28"/>
-          <w:highlight w:val="yellow"/>
           <w:lang w:val="en-US"/>
         </w:rPr>
-        <w:t>BY</w:t>
-      </w:r>
-      <w:r>
-        <w:rPr>
-          <w:sz w:val="28"/>
-          <w:szCs w:val="28"/>
-          <w:highlight w:val="yellow"/>
+        <w:t>PER</w:t>
+      </w:r>
+      <w:r>
+        <w:rPr>
+          <w:color w:val="00B0F0"/>
+          <w:sz w:val="28"/>
+          <w:szCs w:val="28"/>
         </w:rPr>
         <w:t xml:space="preserve"> </w:t>
       </w:r>
       <w:r>
         <w:rPr>
-          <w:color w:val="00B050"/>
-          <w:sz w:val="28"/>
-          <w:szCs w:val="28"/>
-          <w:highlight w:val="yellow"/>
-        </w:rPr>
-        <w:t>(</w:t>
-      </w:r>
-      <w:r>
-        <w:rPr>
-          <w:sz w:val="28"/>
-          <w:szCs w:val="28"/>
-          <w:highlight w:val="yellow"/>
-        </w:rPr>
-        <w:t xml:space="preserve">«Актёры» </w:t>
-      </w:r>
-      <w:r>
-        <w:rPr>
-          <w:color w:val="FF0000"/>
-          <w:sz w:val="28"/>
-          <w:szCs w:val="28"/>
-          <w:highlight w:val="yellow"/>
-          <w:lang w:val="en-US"/>
-        </w:rPr>
-        <w:t>WHERE</w:t>
-      </w:r>
-      <w:r>
-        <w:rPr>
-          <w:color w:val="FF0000"/>
-          <w:sz w:val="28"/>
-          <w:szCs w:val="28"/>
-          <w:highlight w:val="yellow"/>
-        </w:rPr>
-        <w:t xml:space="preserve"> </w:t>
-      </w:r>
-      <w:r>
-        <w:rPr>
-          <w:sz w:val="28"/>
-          <w:szCs w:val="28"/>
-          <w:highlight w:val="yellow"/>
-        </w:rPr>
-        <w:t>Код актёра</w:t>
-      </w:r>
-      <w:proofErr w:type="gramStart"/>
-      <w:r>
-        <w:rPr>
-          <w:sz w:val="28"/>
-          <w:szCs w:val="28"/>
-          <w:highlight w:val="yellow"/>
-        </w:rPr>
-        <w:t>=&lt;</w:t>
-      </w:r>
-      <w:proofErr w:type="gramEnd"/>
-      <w:r>
-        <w:rPr>
-          <w:sz w:val="28"/>
-          <w:szCs w:val="28"/>
-          <w:highlight w:val="yellow"/>
-        </w:rPr>
-        <w:t>заданный актёр&gt;</w:t>
-      </w:r>
-      <w:r>
-        <w:rPr>
-          <w:color w:val="00B050"/>
-          <w:sz w:val="28"/>
-          <w:szCs w:val="28"/>
-          <w:highlight w:val="yellow"/>
+          <w:sz w:val="28"/>
+          <w:szCs w:val="28"/>
+        </w:rPr>
+        <w:t>«</w:t>
+      </w:r>
+      <w:proofErr w:type="spellStart"/>
+      <w:r>
+        <w:rPr>
+          <w:sz w:val="28"/>
+          <w:szCs w:val="28"/>
+        </w:rPr>
+        <w:t>Актёр_Фильм</w:t>
+      </w:r>
+      <w:proofErr w:type="spellEnd"/>
+      <w:r>
+        <w:rPr>
+          <w:sz w:val="28"/>
+          <w:szCs w:val="28"/>
+        </w:rPr>
+        <w:t>»</w:t>
+      </w:r>
+      <w:r>
+        <w:rPr>
+          <w:sz w:val="28"/>
+          <w:szCs w:val="28"/>
         </w:rPr>
         <w:t>)</w:t>
       </w:r>
-      <w:r>
-        <w:rPr>
-          <w:sz w:val="28"/>
-          <w:szCs w:val="28"/>
-          <w:highlight w:val="yellow"/>
-        </w:rPr>
-        <w:t xml:space="preserve"> </w:t>
-      </w:r>
-      <w:r>
-        <w:rPr>
-          <w:color w:val="FF0000"/>
-          <w:sz w:val="28"/>
-          <w:szCs w:val="28"/>
-          <w:highlight w:val="yellow"/>
-          <w:lang w:val="en-US"/>
-        </w:rPr>
-        <w:t>PER</w:t>
-      </w:r>
-      <w:r>
-        <w:rPr>
-          <w:color w:val="00B0F0"/>
-          <w:sz w:val="28"/>
-          <w:szCs w:val="28"/>
-          <w:highlight w:val="yellow"/>
-        </w:rPr>
-        <w:t xml:space="preserve"> (</w:t>
-      </w:r>
-      <w:r>
-        <w:rPr>
-          <w:sz w:val="28"/>
-          <w:szCs w:val="28"/>
-          <w:highlight w:val="yellow"/>
-        </w:rPr>
-        <w:t xml:space="preserve">«Фильм» </w:t>
-      </w:r>
-      <w:r>
-        <w:rPr>
-          <w:color w:val="FF0000"/>
-          <w:sz w:val="28"/>
-          <w:szCs w:val="28"/>
-          <w:highlight w:val="yellow"/>
-          <w:lang w:val="en-US"/>
-        </w:rPr>
-        <w:t>JOIN</w:t>
-      </w:r>
-      <w:r>
-        <w:rPr>
-          <w:color w:val="FF0000"/>
-          <w:sz w:val="28"/>
-          <w:szCs w:val="28"/>
-          <w:highlight w:val="yellow"/>
-        </w:rPr>
-        <w:t xml:space="preserve"> </w:t>
-      </w:r>
-      <w:r>
-        <w:rPr>
-          <w:sz w:val="28"/>
-          <w:szCs w:val="28"/>
-          <w:highlight w:val="yellow"/>
-        </w:rPr>
-        <w:t>«Актёр»</w:t>
-      </w:r>
-      <w:r>
-        <w:rPr>
-          <w:color w:val="00B0F0"/>
-          <w:sz w:val="28"/>
-          <w:szCs w:val="28"/>
-          <w:highlight w:val="yellow"/>
-        </w:rPr>
-        <w:t>)</w:t>
-      </w:r>
-      <w:r>
-        <w:rPr>
-          <w:sz w:val="28"/>
-          <w:szCs w:val="28"/>
-          <w:highlight w:val="yellow"/>
-        </w:rPr>
-        <w:t>{Код фильма, Код актёра}</w:t>
-      </w:r>
-      <w:r>
-        <w:rPr>
-          <w:sz w:val="28"/>
-          <w:szCs w:val="28"/>
-          <w:highlight w:val="yellow"/>
-        </w:rPr>
-        <w:t>)</w:t>
-      </w:r>
     </w:p>
     <w:sectPr>
-      <w:footerReference w:type="default" r:id="rId9"/>
+      <w:footerReference w:type="default" r:id="rId10"/>
       <w:pgSz w:w="11906" w:h="16838"/>
       <w:pgMar w:top="567" w:right="567" w:bottom="567" w:left="567" w:header="709" w:footer="709" w:gutter="0"/>
       <w:pgNumType w:start="0"/>

</xml_diff>